<commit_message>
niste completari la logare/inregistrare
</commit_message>
<xml_diff>
--- a/Architecture/arhitectura-modified.docx
+++ b/Architecture/arhitectura-modified.docx
@@ -111,6 +111,7 @@
     <w:p>
       <w:pPr>
         <w:pStyle w:val="Normal"/>
+        <w:ind w:firstLine="708"/>
         <w:jc w:val="left"/>
         <w:rPr>
           <w:rFonts w:ascii="Times New Roman" w:hAnsi="Times New Roman" w:eastAsia="Times New Roman" w:cs="Times New Roman"/>
@@ -212,6 +213,7 @@
     <w:p>
       <w:pPr>
         <w:pStyle w:val="Normal"/>
+        <w:ind w:firstLine="708"/>
         <w:jc w:val="left"/>
         <w:rPr>
           <w:rFonts w:ascii="Times New Roman" w:hAnsi="Times New Roman" w:eastAsia="Times New Roman" w:cs="Times New Roman"/>
@@ -442,6 +444,480 @@
           <w:szCs w:val="28"/>
         </w:rPr>
         <w:t xml:space="preserve"> anumita perioada de timp.</w:t>
+      </w:r>
+    </w:p>
+    <w:p>
+      <w:pPr>
+        <w:pStyle w:val="Normal"/>
+        <w:ind w:firstLine="708"/>
+        <w:jc w:val="left"/>
+        <w:rPr>
+          <w:rFonts w:ascii="Times New Roman" w:hAnsi="Times New Roman" w:eastAsia="Times New Roman" w:cs="Times New Roman"/>
+          <w:sz w:val="28"/>
+          <w:szCs w:val="28"/>
+        </w:rPr>
+      </w:pPr>
+      <w:r>
+        <w:rPr>
+          <w:rFonts w:ascii="Times New Roman" w:hAnsi="Times New Roman" w:eastAsia="Times New Roman" w:cs="Times New Roman"/>
+          <w:sz w:val="28"/>
+          <w:szCs w:val="28"/>
+        </w:rPr>
+        <w:t xml:space="preserve">Pentru a putea </w:t>
+      </w:r>
+      <w:proofErr w:type="spellStart"/>
+      <w:r>
+        <w:rPr>
+          <w:rFonts w:ascii="Times New Roman" w:hAnsi="Times New Roman" w:eastAsia="Times New Roman" w:cs="Times New Roman"/>
+          <w:sz w:val="28"/>
+          <w:szCs w:val="28"/>
+        </w:rPr>
+        <w:t>adauga</w:t>
+      </w:r>
+      <w:proofErr w:type="spellEnd"/>
+      <w:r>
+        <w:rPr>
+          <w:rFonts w:ascii="Times New Roman" w:hAnsi="Times New Roman" w:eastAsia="Times New Roman" w:cs="Times New Roman"/>
+          <w:sz w:val="28"/>
+          <w:szCs w:val="28"/>
+        </w:rPr>
+        <w:t xml:space="preserve"> un </w:t>
+      </w:r>
+      <w:proofErr w:type="spellStart"/>
+      <w:r>
+        <w:rPr>
+          <w:rFonts w:ascii="Times New Roman" w:hAnsi="Times New Roman" w:eastAsia="Times New Roman" w:cs="Times New Roman"/>
+          <w:sz w:val="28"/>
+          <w:szCs w:val="28"/>
+        </w:rPr>
+        <w:t>anunt</w:t>
+      </w:r>
+      <w:proofErr w:type="spellEnd"/>
+      <w:r>
+        <w:rPr>
+          <w:rFonts w:ascii="Times New Roman" w:hAnsi="Times New Roman" w:eastAsia="Times New Roman" w:cs="Times New Roman"/>
+          <w:sz w:val="28"/>
+          <w:szCs w:val="28"/>
+        </w:rPr>
+        <w:t xml:space="preserve">, pentru a putea primi </w:t>
+      </w:r>
+      <w:proofErr w:type="spellStart"/>
+      <w:r>
+        <w:rPr>
+          <w:rFonts w:ascii="Times New Roman" w:hAnsi="Times New Roman" w:eastAsia="Times New Roman" w:cs="Times New Roman"/>
+          <w:sz w:val="28"/>
+          <w:szCs w:val="28"/>
+        </w:rPr>
+        <w:t>notificari</w:t>
+      </w:r>
+      <w:proofErr w:type="spellEnd"/>
+      <w:r>
+        <w:rPr>
+          <w:rFonts w:ascii="Times New Roman" w:hAnsi="Times New Roman" w:eastAsia="Times New Roman" w:cs="Times New Roman"/>
+          <w:sz w:val="28"/>
+          <w:szCs w:val="28"/>
+        </w:rPr>
+        <w:t xml:space="preserve"> si a fi la curent cu toate </w:t>
+      </w:r>
+      <w:proofErr w:type="spellStart"/>
+      <w:r>
+        <w:rPr>
+          <w:rFonts w:ascii="Times New Roman" w:hAnsi="Times New Roman" w:eastAsia="Times New Roman" w:cs="Times New Roman"/>
+          <w:sz w:val="28"/>
+          <w:szCs w:val="28"/>
+        </w:rPr>
+        <w:t>noutatile</w:t>
+      </w:r>
+      <w:proofErr w:type="spellEnd"/>
+      <w:r>
+        <w:rPr>
+          <w:rFonts w:ascii="Times New Roman" w:hAnsi="Times New Roman" w:eastAsia="Times New Roman" w:cs="Times New Roman"/>
+          <w:sz w:val="28"/>
+          <w:szCs w:val="28"/>
+        </w:rPr>
+        <w:t xml:space="preserve">, utilizatorul va trebui sa-si creeze un cont in </w:t>
+      </w:r>
+      <w:proofErr w:type="spellStart"/>
+      <w:r>
+        <w:rPr>
+          <w:rFonts w:ascii="Times New Roman" w:hAnsi="Times New Roman" w:eastAsia="Times New Roman" w:cs="Times New Roman"/>
+          <w:sz w:val="28"/>
+          <w:szCs w:val="28"/>
+        </w:rPr>
+        <w:t>aplicatie</w:t>
+      </w:r>
+      <w:proofErr w:type="spellEnd"/>
+      <w:r>
+        <w:rPr>
+          <w:rFonts w:ascii="Times New Roman" w:hAnsi="Times New Roman" w:eastAsia="Times New Roman" w:cs="Times New Roman"/>
+          <w:sz w:val="28"/>
+          <w:szCs w:val="28"/>
+        </w:rPr>
+        <w:t xml:space="preserve">. </w:t>
+      </w:r>
+      <w:proofErr w:type="spellStart"/>
+      <w:proofErr w:type="spellEnd"/>
+      <w:proofErr w:type="spellStart"/>
+      <w:proofErr w:type="spellEnd"/>
+      <w:proofErr w:type="spellStart"/>
+      <w:proofErr w:type="spellEnd"/>
+      <w:proofErr w:type="spellStart"/>
+      <w:proofErr w:type="spellEnd"/>
+    </w:p>
+    <w:p>
+      <w:pPr>
+        <w:pStyle w:val="Normal"/>
+        <w:ind w:firstLine="708"/>
+        <w:jc w:val="left"/>
+        <w:rPr>
+          <w:rFonts w:ascii="Times New Roman" w:hAnsi="Times New Roman" w:eastAsia="Times New Roman" w:cs="Times New Roman"/>
+          <w:sz w:val="28"/>
+          <w:szCs w:val="28"/>
+        </w:rPr>
+      </w:pPr>
+      <w:r>
+        <w:rPr>
+          <w:rFonts w:ascii="Times New Roman" w:hAnsi="Times New Roman" w:eastAsia="Times New Roman" w:cs="Times New Roman"/>
+          <w:sz w:val="28"/>
+          <w:szCs w:val="28"/>
+        </w:rPr>
+        <w:t xml:space="preserve">La momentul </w:t>
+      </w:r>
+      <w:proofErr w:type="spellStart"/>
+      <w:r>
+        <w:rPr>
+          <w:rFonts w:ascii="Times New Roman" w:hAnsi="Times New Roman" w:eastAsia="Times New Roman" w:cs="Times New Roman"/>
+          <w:sz w:val="28"/>
+          <w:szCs w:val="28"/>
+        </w:rPr>
+        <w:t>inregistrarii</w:t>
+      </w:r>
+      <w:proofErr w:type="spellEnd"/>
+      <w:r>
+        <w:rPr>
+          <w:rFonts w:ascii="Times New Roman" w:hAnsi="Times New Roman" w:eastAsia="Times New Roman" w:cs="Times New Roman"/>
+          <w:sz w:val="28"/>
+          <w:szCs w:val="28"/>
+        </w:rPr>
+        <w:t xml:space="preserve">, </w:t>
+      </w:r>
+      <w:proofErr w:type="spellStart"/>
+      <w:r>
+        <w:rPr>
+          <w:rFonts w:ascii="Times New Roman" w:hAnsi="Times New Roman" w:eastAsia="Times New Roman" w:cs="Times New Roman"/>
+          <w:sz w:val="28"/>
+          <w:szCs w:val="28"/>
+        </w:rPr>
+        <w:t>aplicatia</w:t>
+      </w:r>
+      <w:proofErr w:type="spellEnd"/>
+      <w:r>
+        <w:rPr>
+          <w:rFonts w:ascii="Times New Roman" w:hAnsi="Times New Roman" w:eastAsia="Times New Roman" w:cs="Times New Roman"/>
+          <w:sz w:val="28"/>
+          <w:szCs w:val="28"/>
+        </w:rPr>
+        <w:t xml:space="preserve"> va interoga baza de date pentru a vedea daca nu mai exista un utilizator cu </w:t>
+      </w:r>
+      <w:proofErr w:type="spellStart"/>
+      <w:r>
+        <w:rPr>
+          <w:rFonts w:ascii="Times New Roman" w:hAnsi="Times New Roman" w:eastAsia="Times New Roman" w:cs="Times New Roman"/>
+          <w:sz w:val="28"/>
+          <w:szCs w:val="28"/>
+        </w:rPr>
+        <w:t>acelasi</w:t>
+      </w:r>
+      <w:proofErr w:type="spellEnd"/>
+      <w:r>
+        <w:rPr>
+          <w:rFonts w:ascii="Times New Roman" w:hAnsi="Times New Roman" w:eastAsia="Times New Roman" w:cs="Times New Roman"/>
+          <w:sz w:val="28"/>
+          <w:szCs w:val="28"/>
+        </w:rPr>
+        <w:t xml:space="preserve"> </w:t>
+      </w:r>
+      <w:proofErr w:type="spellStart"/>
+      <w:r>
+        <w:rPr>
+          <w:rFonts w:ascii="Times New Roman" w:hAnsi="Times New Roman" w:eastAsia="Times New Roman" w:cs="Times New Roman"/>
+          <w:sz w:val="28"/>
+          <w:szCs w:val="28"/>
+        </w:rPr>
+        <w:t>email.</w:t>
+      </w:r>
+      <w:r>
+        <w:rPr>
+          <w:rFonts w:ascii="Times New Roman" w:hAnsi="Times New Roman" w:eastAsia="Times New Roman" w:cs="Times New Roman"/>
+          <w:sz w:val="28"/>
+          <w:szCs w:val="28"/>
+        </w:rPr>
+        <w:t>Utilizatorul</w:t>
+      </w:r>
+      <w:proofErr w:type="spellEnd"/>
+      <w:r>
+        <w:rPr>
+          <w:rFonts w:ascii="Times New Roman" w:hAnsi="Times New Roman" w:eastAsia="Times New Roman" w:cs="Times New Roman"/>
+          <w:sz w:val="28"/>
+          <w:szCs w:val="28"/>
+        </w:rPr>
+        <w:t xml:space="preserve"> va completa un formular de </w:t>
+      </w:r>
+      <w:proofErr w:type="spellStart"/>
+      <w:r>
+        <w:rPr>
+          <w:rFonts w:ascii="Times New Roman" w:hAnsi="Times New Roman" w:eastAsia="Times New Roman" w:cs="Times New Roman"/>
+          <w:sz w:val="28"/>
+          <w:szCs w:val="28"/>
+        </w:rPr>
+        <w:t>inregistrare</w:t>
+      </w:r>
+      <w:proofErr w:type="spellEnd"/>
+      <w:r>
+        <w:rPr>
+          <w:rFonts w:ascii="Times New Roman" w:hAnsi="Times New Roman" w:eastAsia="Times New Roman" w:cs="Times New Roman"/>
+          <w:sz w:val="28"/>
+          <w:szCs w:val="28"/>
+        </w:rPr>
+        <w:t xml:space="preserve">, acesta va trebui sa furnizeze </w:t>
+      </w:r>
+      <w:proofErr w:type="spellStart"/>
+      <w:r>
+        <w:rPr>
+          <w:rFonts w:ascii="Times New Roman" w:hAnsi="Times New Roman" w:eastAsia="Times New Roman" w:cs="Times New Roman"/>
+          <w:sz w:val="28"/>
+          <w:szCs w:val="28"/>
+        </w:rPr>
+        <w:t>informatii</w:t>
+      </w:r>
+      <w:proofErr w:type="spellEnd"/>
+      <w:r>
+        <w:rPr>
+          <w:rFonts w:ascii="Times New Roman" w:hAnsi="Times New Roman" w:eastAsia="Times New Roman" w:cs="Times New Roman"/>
+          <w:sz w:val="28"/>
+          <w:szCs w:val="28"/>
+        </w:rPr>
+        <w:t xml:space="preserve"> precum numele si prenumele, o parola (care va fi </w:t>
+      </w:r>
+      <w:proofErr w:type="spellStart"/>
+      <w:r>
+        <w:rPr>
+          <w:rFonts w:ascii="Times New Roman" w:hAnsi="Times New Roman" w:eastAsia="Times New Roman" w:cs="Times New Roman"/>
+          <w:sz w:val="28"/>
+          <w:szCs w:val="28"/>
+        </w:rPr>
+        <w:t>hash</w:t>
+      </w:r>
+      <w:proofErr w:type="spellEnd"/>
+      <w:r>
+        <w:rPr>
+          <w:rFonts w:ascii="Times New Roman" w:hAnsi="Times New Roman" w:eastAsia="Times New Roman" w:cs="Times New Roman"/>
+          <w:sz w:val="28"/>
+          <w:szCs w:val="28"/>
+        </w:rPr>
+        <w:t xml:space="preserve">-uita) si toate aceste </w:t>
+      </w:r>
+      <w:proofErr w:type="spellStart"/>
+      <w:r>
+        <w:rPr>
+          <w:rFonts w:ascii="Times New Roman" w:hAnsi="Times New Roman" w:eastAsia="Times New Roman" w:cs="Times New Roman"/>
+          <w:sz w:val="28"/>
+          <w:szCs w:val="28"/>
+        </w:rPr>
+        <w:t>informatii</w:t>
+      </w:r>
+      <w:proofErr w:type="spellEnd"/>
+      <w:r>
+        <w:rPr>
+          <w:rFonts w:ascii="Times New Roman" w:hAnsi="Times New Roman" w:eastAsia="Times New Roman" w:cs="Times New Roman"/>
+          <w:sz w:val="28"/>
+          <w:szCs w:val="28"/>
+        </w:rPr>
+        <w:t xml:space="preserve"> vor fi salvate in </w:t>
+      </w:r>
+      <w:proofErr w:type="spellStart"/>
+      <w:r>
+        <w:rPr>
+          <w:rFonts w:ascii="Times New Roman" w:hAnsi="Times New Roman" w:eastAsia="Times New Roman" w:cs="Times New Roman"/>
+          <w:sz w:val="28"/>
+          <w:szCs w:val="28"/>
+        </w:rPr>
+        <w:t>database</w:t>
+      </w:r>
+      <w:proofErr w:type="spellEnd"/>
+      <w:r>
+        <w:rPr>
+          <w:rFonts w:ascii="Times New Roman" w:hAnsi="Times New Roman" w:eastAsia="Times New Roman" w:cs="Times New Roman"/>
+          <w:sz w:val="28"/>
+          <w:szCs w:val="28"/>
+        </w:rPr>
+        <w:t>.</w:t>
+      </w:r>
+    </w:p>
+    <w:p>
+      <w:pPr>
+        <w:pStyle w:val="Normal"/>
+        <w:ind w:firstLine="708"/>
+        <w:jc w:val="left"/>
+        <w:rPr>
+          <w:rFonts w:ascii="Times New Roman" w:hAnsi="Times New Roman" w:eastAsia="Times New Roman" w:cs="Times New Roman"/>
+          <w:sz w:val="28"/>
+          <w:szCs w:val="28"/>
+        </w:rPr>
+      </w:pPr>
+      <w:r>
+        <w:rPr>
+          <w:rFonts w:ascii="Times New Roman" w:hAnsi="Times New Roman" w:eastAsia="Times New Roman" w:cs="Times New Roman"/>
+          <w:sz w:val="28"/>
+          <w:szCs w:val="28"/>
+        </w:rPr>
+        <w:t xml:space="preserve">Fiecare </w:t>
+      </w:r>
+      <w:proofErr w:type="spellStart"/>
+      <w:r>
+        <w:rPr>
+          <w:rFonts w:ascii="Times New Roman" w:hAnsi="Times New Roman" w:eastAsia="Times New Roman" w:cs="Times New Roman"/>
+          <w:sz w:val="28"/>
+          <w:szCs w:val="28"/>
+        </w:rPr>
+        <w:t>user</w:t>
+      </w:r>
+      <w:proofErr w:type="spellEnd"/>
+      <w:r>
+        <w:rPr>
+          <w:rFonts w:ascii="Times New Roman" w:hAnsi="Times New Roman" w:eastAsia="Times New Roman" w:cs="Times New Roman"/>
+          <w:sz w:val="28"/>
+          <w:szCs w:val="28"/>
+        </w:rPr>
+        <w:t xml:space="preserve"> va fi notificat printr-un email atunci </w:t>
+      </w:r>
+      <w:proofErr w:type="spellStart"/>
+      <w:r>
+        <w:rPr>
+          <w:rFonts w:ascii="Times New Roman" w:hAnsi="Times New Roman" w:eastAsia="Times New Roman" w:cs="Times New Roman"/>
+          <w:sz w:val="28"/>
+          <w:szCs w:val="28"/>
+        </w:rPr>
+        <w:t>cand</w:t>
+      </w:r>
+      <w:proofErr w:type="spellEnd"/>
+      <w:r>
+        <w:rPr>
+          <w:rFonts w:ascii="Times New Roman" w:hAnsi="Times New Roman" w:eastAsia="Times New Roman" w:cs="Times New Roman"/>
+          <w:sz w:val="28"/>
+          <w:szCs w:val="28"/>
+        </w:rPr>
+        <w:t xml:space="preserve"> cineva </w:t>
+      </w:r>
+      <w:proofErr w:type="spellStart"/>
+      <w:r>
+        <w:rPr>
+          <w:rFonts w:ascii="Times New Roman" w:hAnsi="Times New Roman" w:eastAsia="Times New Roman" w:cs="Times New Roman"/>
+          <w:sz w:val="28"/>
+          <w:szCs w:val="28"/>
+        </w:rPr>
+        <w:t>adauga</w:t>
+      </w:r>
+      <w:proofErr w:type="spellEnd"/>
+      <w:r>
+        <w:rPr>
+          <w:rFonts w:ascii="Times New Roman" w:hAnsi="Times New Roman" w:eastAsia="Times New Roman" w:cs="Times New Roman"/>
+          <w:sz w:val="28"/>
+          <w:szCs w:val="28"/>
+        </w:rPr>
+        <w:t xml:space="preserve"> un nou </w:t>
+      </w:r>
+      <w:proofErr w:type="spellStart"/>
+      <w:r>
+        <w:rPr>
+          <w:rFonts w:ascii="Times New Roman" w:hAnsi="Times New Roman" w:eastAsia="Times New Roman" w:cs="Times New Roman"/>
+          <w:sz w:val="28"/>
+          <w:szCs w:val="28"/>
+        </w:rPr>
+        <w:t>anunt</w:t>
+      </w:r>
+      <w:proofErr w:type="spellEnd"/>
+      <w:r>
+        <w:rPr>
+          <w:rFonts w:ascii="Times New Roman" w:hAnsi="Times New Roman" w:eastAsia="Times New Roman" w:cs="Times New Roman"/>
+          <w:sz w:val="28"/>
+          <w:szCs w:val="28"/>
+        </w:rPr>
+        <w:t xml:space="preserve"> cu un animal ce se afla in </w:t>
+      </w:r>
+      <w:proofErr w:type="spellStart"/>
+      <w:r>
+        <w:rPr>
+          <w:rFonts w:ascii="Times New Roman" w:hAnsi="Times New Roman" w:eastAsia="Times New Roman" w:cs="Times New Roman"/>
+          <w:sz w:val="28"/>
+          <w:szCs w:val="28"/>
+        </w:rPr>
+        <w:t>aceeasi</w:t>
+      </w:r>
+      <w:proofErr w:type="spellEnd"/>
+      <w:r>
+        <w:rPr>
+          <w:rFonts w:ascii="Times New Roman" w:hAnsi="Times New Roman" w:eastAsia="Times New Roman" w:cs="Times New Roman"/>
+          <w:sz w:val="28"/>
+          <w:szCs w:val="28"/>
+        </w:rPr>
+        <w:t xml:space="preserve"> zona cu </w:t>
+      </w:r>
+      <w:proofErr w:type="spellStart"/>
+      <w:r>
+        <w:rPr>
+          <w:rFonts w:ascii="Times New Roman" w:hAnsi="Times New Roman" w:eastAsia="Times New Roman" w:cs="Times New Roman"/>
+          <w:sz w:val="28"/>
+          <w:szCs w:val="28"/>
+        </w:rPr>
+        <w:t>userul</w:t>
+      </w:r>
+      <w:proofErr w:type="spellEnd"/>
+      <w:r>
+        <w:rPr>
+          <w:rFonts w:ascii="Times New Roman" w:hAnsi="Times New Roman" w:eastAsia="Times New Roman" w:cs="Times New Roman"/>
+          <w:sz w:val="28"/>
+          <w:szCs w:val="28"/>
+        </w:rPr>
+        <w:t xml:space="preserve"> respectiv.</w:t>
+      </w:r>
+    </w:p>
+    <w:p>
+      <w:pPr>
+        <w:pStyle w:val="Normal"/>
+        <w:ind w:firstLine="708"/>
+        <w:jc w:val="left"/>
+        <w:rPr>
+          <w:rFonts w:ascii="Times New Roman" w:hAnsi="Times New Roman" w:eastAsia="Times New Roman" w:cs="Times New Roman"/>
+          <w:sz w:val="28"/>
+          <w:szCs w:val="28"/>
+        </w:rPr>
+      </w:pPr>
+      <w:r>
+        <w:rPr>
+          <w:rFonts w:ascii="Times New Roman" w:hAnsi="Times New Roman" w:eastAsia="Times New Roman" w:cs="Times New Roman"/>
+          <w:sz w:val="28"/>
+          <w:szCs w:val="28"/>
+        </w:rPr>
+        <w:t xml:space="preserve">De asemenea, un </w:t>
+      </w:r>
+      <w:proofErr w:type="spellStart"/>
+      <w:r>
+        <w:rPr>
+          <w:rFonts w:ascii="Times New Roman" w:hAnsi="Times New Roman" w:eastAsia="Times New Roman" w:cs="Times New Roman"/>
+          <w:sz w:val="28"/>
+          <w:szCs w:val="28"/>
+        </w:rPr>
+        <w:t>user</w:t>
+      </w:r>
+      <w:proofErr w:type="spellEnd"/>
+      <w:r>
+        <w:rPr>
+          <w:rFonts w:ascii="Times New Roman" w:hAnsi="Times New Roman" w:eastAsia="Times New Roman" w:cs="Times New Roman"/>
+          <w:sz w:val="28"/>
+          <w:szCs w:val="28"/>
+        </w:rPr>
+        <w:t xml:space="preserve"> va avea acces zilnic la articole de specialitate .</w:t>
       </w:r>
     </w:p>
     <w:p>
@@ -461,89 +937,285 @@
         <w:jc w:val="left"/>
         <w:rPr>
           <w:rFonts w:ascii="Times New Roman" w:hAnsi="Times New Roman" w:eastAsia="Times New Roman" w:cs="Times New Roman"/>
-          <w:sz w:val="28"/>
-          <w:szCs w:val="28"/>
+          <w:b w:val="1"/>
+          <w:bCs w:val="1"/>
+          <w:sz w:val="36"/>
+          <w:szCs w:val="36"/>
         </w:rPr>
       </w:pPr>
       <w:r>
         <w:rPr>
           <w:rFonts w:ascii="Times New Roman" w:hAnsi="Times New Roman" w:eastAsia="Times New Roman" w:cs="Times New Roman"/>
-          <w:sz w:val="28"/>
-          <w:szCs w:val="28"/>
-        </w:rPr>
-        <w:t xml:space="preserve">Pentru a putea </w:t>
-      </w:r>
-      <w:proofErr w:type="spellStart"/>
-      <w:r>
-        <w:rPr>
-          <w:rFonts w:ascii="Times New Roman" w:hAnsi="Times New Roman" w:eastAsia="Times New Roman" w:cs="Times New Roman"/>
-          <w:sz w:val="28"/>
-          <w:szCs w:val="28"/>
-        </w:rPr>
-        <w:t>adauga</w:t>
-      </w:r>
-      <w:proofErr w:type="spellEnd"/>
-      <w:r>
-        <w:rPr>
-          <w:rFonts w:ascii="Times New Roman" w:hAnsi="Times New Roman" w:eastAsia="Times New Roman" w:cs="Times New Roman"/>
-          <w:sz w:val="28"/>
-          <w:szCs w:val="28"/>
-        </w:rPr>
-        <w:t xml:space="preserve"> un </w:t>
-      </w:r>
-      <w:proofErr w:type="spellStart"/>
-      <w:r>
-        <w:rPr>
-          <w:rFonts w:ascii="Times New Roman" w:hAnsi="Times New Roman" w:eastAsia="Times New Roman" w:cs="Times New Roman"/>
-          <w:sz w:val="28"/>
-          <w:szCs w:val="28"/>
-        </w:rPr>
-        <w:t>anunt</w:t>
-      </w:r>
-      <w:proofErr w:type="spellEnd"/>
-      <w:r>
-        <w:rPr>
-          <w:rFonts w:ascii="Times New Roman" w:hAnsi="Times New Roman" w:eastAsia="Times New Roman" w:cs="Times New Roman"/>
-          <w:sz w:val="28"/>
-          <w:szCs w:val="28"/>
-        </w:rPr>
-        <w:t xml:space="preserve">, pentru a putea primi </w:t>
-      </w:r>
-      <w:proofErr w:type="spellStart"/>
-      <w:r>
-        <w:rPr>
-          <w:rFonts w:ascii="Times New Roman" w:hAnsi="Times New Roman" w:eastAsia="Times New Roman" w:cs="Times New Roman"/>
-          <w:sz w:val="28"/>
-          <w:szCs w:val="28"/>
-        </w:rPr>
-        <w:t>notificari</w:t>
-      </w:r>
-      <w:proofErr w:type="spellEnd"/>
-      <w:r>
-        <w:rPr>
-          <w:rFonts w:ascii="Times New Roman" w:hAnsi="Times New Roman" w:eastAsia="Times New Roman" w:cs="Times New Roman"/>
-          <w:sz w:val="28"/>
-          <w:szCs w:val="28"/>
-        </w:rPr>
-        <w:t xml:space="preserve"> si a fi la curent cu toate </w:t>
-      </w:r>
-      <w:proofErr w:type="spellStart"/>
-      <w:r>
-        <w:rPr>
-          <w:rFonts w:ascii="Times New Roman" w:hAnsi="Times New Roman" w:eastAsia="Times New Roman" w:cs="Times New Roman"/>
-          <w:sz w:val="28"/>
-          <w:szCs w:val="28"/>
-        </w:rPr>
-        <w:t>noutatile</w:t>
-      </w:r>
-      <w:proofErr w:type="spellEnd"/>
-      <w:r>
-        <w:rPr>
-          <w:rFonts w:ascii="Times New Roman" w:hAnsi="Times New Roman" w:eastAsia="Times New Roman" w:cs="Times New Roman"/>
-          <w:sz w:val="28"/>
-          <w:szCs w:val="28"/>
-        </w:rPr>
-        <w:t xml:space="preserve">, utilizatorul va trebui sa-si creeze un cont in aplicatie. </w:t>
+          <w:b w:val="1"/>
+          <w:bCs w:val="1"/>
+          <w:sz w:val="36"/>
+          <w:szCs w:val="36"/>
+        </w:rPr>
+        <w:t>2.Database</w:t>
+      </w:r>
+    </w:p>
+    <w:p>
+      <w:pPr>
+        <w:pStyle w:val="Normal"/>
+        <w:ind w:firstLine="708"/>
+        <w:jc w:val="left"/>
+        <w:rPr>
+          <w:rFonts w:ascii="Times New Roman" w:hAnsi="Times New Roman" w:eastAsia="Times New Roman" w:cs="Times New Roman"/>
+          <w:sz w:val="28"/>
+          <w:szCs w:val="28"/>
+        </w:rPr>
+      </w:pPr>
+      <w:r>
+        <w:rPr>
+          <w:rFonts w:ascii="Times New Roman" w:hAnsi="Times New Roman" w:eastAsia="Times New Roman" w:cs="Times New Roman"/>
+          <w:sz w:val="28"/>
+          <w:szCs w:val="28"/>
+        </w:rPr>
+        <w:t xml:space="preserve">Pentru detaliile </w:t>
+      </w:r>
+      <w:proofErr w:type="spellStart"/>
+      <w:r>
+        <w:rPr>
+          <w:rFonts w:ascii="Times New Roman" w:hAnsi="Times New Roman" w:eastAsia="Times New Roman" w:cs="Times New Roman"/>
+          <w:sz w:val="28"/>
+          <w:szCs w:val="28"/>
+        </w:rPr>
+        <w:t>userilor</w:t>
+      </w:r>
+      <w:proofErr w:type="spellEnd"/>
+      <w:r>
+        <w:rPr>
+          <w:rFonts w:ascii="Times New Roman" w:hAnsi="Times New Roman" w:eastAsia="Times New Roman" w:cs="Times New Roman"/>
+          <w:sz w:val="28"/>
+          <w:szCs w:val="28"/>
+        </w:rPr>
+        <w:t xml:space="preserve"> vom folosi o baza de date SQL, numita </w:t>
+      </w:r>
+      <w:proofErr w:type="spellStart"/>
+      <w:r>
+        <w:rPr>
+          <w:rFonts w:ascii="Times New Roman" w:hAnsi="Times New Roman" w:eastAsia="Times New Roman" w:cs="Times New Roman"/>
+          <w:sz w:val="28"/>
+          <w:szCs w:val="28"/>
+        </w:rPr>
+        <w:t>SeekDB</w:t>
+      </w:r>
+      <w:proofErr w:type="spellEnd"/>
+      <w:r>
+        <w:rPr>
+          <w:rFonts w:ascii="Times New Roman" w:hAnsi="Times New Roman" w:eastAsia="Times New Roman" w:cs="Times New Roman"/>
+          <w:sz w:val="28"/>
+          <w:szCs w:val="28"/>
+        </w:rPr>
+        <w:t xml:space="preserve">. Aceasta va </w:t>
+      </w:r>
+      <w:proofErr w:type="spellStart"/>
+      <w:r>
+        <w:rPr>
+          <w:rFonts w:ascii="Times New Roman" w:hAnsi="Times New Roman" w:eastAsia="Times New Roman" w:cs="Times New Roman"/>
+          <w:sz w:val="28"/>
+          <w:szCs w:val="28"/>
+        </w:rPr>
+        <w:t>contine</w:t>
+      </w:r>
+      <w:proofErr w:type="spellEnd"/>
+      <w:r>
+        <w:rPr>
+          <w:rFonts w:ascii="Times New Roman" w:hAnsi="Times New Roman" w:eastAsia="Times New Roman" w:cs="Times New Roman"/>
+          <w:sz w:val="28"/>
+          <w:szCs w:val="28"/>
+        </w:rPr>
+        <w:t xml:space="preserve"> un tabel cu  </w:t>
+      </w:r>
+      <w:proofErr w:type="spellStart"/>
+      <w:r>
+        <w:rPr>
+          <w:rFonts w:ascii="Times New Roman" w:hAnsi="Times New Roman" w:eastAsia="Times New Roman" w:cs="Times New Roman"/>
+          <w:sz w:val="28"/>
+          <w:szCs w:val="28"/>
+        </w:rPr>
+        <w:t>username-ul</w:t>
+      </w:r>
+      <w:proofErr w:type="spellEnd"/>
+      <w:r>
+        <w:rPr>
+          <w:rFonts w:ascii="Times New Roman" w:hAnsi="Times New Roman" w:eastAsia="Times New Roman" w:cs="Times New Roman"/>
+          <w:sz w:val="28"/>
+          <w:szCs w:val="28"/>
+        </w:rPr>
+        <w:t xml:space="preserve"> </w:t>
+      </w:r>
+      <w:proofErr w:type="spellStart"/>
+      <w:r>
+        <w:rPr>
+          <w:rFonts w:ascii="Times New Roman" w:hAnsi="Times New Roman" w:eastAsia="Times New Roman" w:cs="Times New Roman"/>
+          <w:sz w:val="28"/>
+          <w:szCs w:val="28"/>
+        </w:rPr>
+        <w:t>fiecarui</w:t>
+      </w:r>
+      <w:proofErr w:type="spellEnd"/>
+      <w:r>
+        <w:rPr>
+          <w:rFonts w:ascii="Times New Roman" w:hAnsi="Times New Roman" w:eastAsia="Times New Roman" w:cs="Times New Roman"/>
+          <w:sz w:val="28"/>
+          <w:szCs w:val="28"/>
+        </w:rPr>
+        <w:t xml:space="preserve"> </w:t>
+      </w:r>
+      <w:proofErr w:type="spellStart"/>
+      <w:r>
+        <w:rPr>
+          <w:rFonts w:ascii="Times New Roman" w:hAnsi="Times New Roman" w:eastAsia="Times New Roman" w:cs="Times New Roman"/>
+          <w:sz w:val="28"/>
+          <w:szCs w:val="28"/>
+        </w:rPr>
+        <w:t>user</w:t>
+      </w:r>
+      <w:proofErr w:type="spellEnd"/>
+      <w:r>
+        <w:rPr>
+          <w:rFonts w:ascii="Times New Roman" w:hAnsi="Times New Roman" w:eastAsia="Times New Roman" w:cs="Times New Roman"/>
+          <w:sz w:val="28"/>
+          <w:szCs w:val="28"/>
+        </w:rPr>
+        <w:t xml:space="preserve">, adresa de email, parola, un </w:t>
+      </w:r>
+      <w:proofErr w:type="spellStart"/>
+      <w:r>
+        <w:rPr>
+          <w:rFonts w:ascii="Times New Roman" w:hAnsi="Times New Roman" w:eastAsia="Times New Roman" w:cs="Times New Roman"/>
+          <w:sz w:val="28"/>
+          <w:szCs w:val="28"/>
+        </w:rPr>
+        <w:t>id</w:t>
+      </w:r>
+      <w:proofErr w:type="spellEnd"/>
+      <w:r>
+        <w:rPr>
+          <w:rFonts w:ascii="Times New Roman" w:hAnsi="Times New Roman" w:eastAsia="Times New Roman" w:cs="Times New Roman"/>
+          <w:sz w:val="28"/>
+          <w:szCs w:val="28"/>
+        </w:rPr>
+        <w:t xml:space="preserve"> unic pentru fiecare </w:t>
+      </w:r>
+      <w:proofErr w:type="spellStart"/>
+      <w:r>
+        <w:rPr>
+          <w:rFonts w:ascii="Times New Roman" w:hAnsi="Times New Roman" w:eastAsia="Times New Roman" w:cs="Times New Roman"/>
+          <w:sz w:val="28"/>
+          <w:szCs w:val="28"/>
+        </w:rPr>
+        <w:t>user</w:t>
+      </w:r>
+      <w:proofErr w:type="spellEnd"/>
+      <w:r>
+        <w:rPr>
+          <w:rFonts w:ascii="Times New Roman" w:hAnsi="Times New Roman" w:eastAsia="Times New Roman" w:cs="Times New Roman"/>
+          <w:sz w:val="28"/>
+          <w:szCs w:val="28"/>
+        </w:rPr>
+        <w:t xml:space="preserve"> si adresa unde acesta </w:t>
+      </w:r>
+      <w:proofErr w:type="spellStart"/>
+      <w:r>
+        <w:rPr>
+          <w:rFonts w:ascii="Times New Roman" w:hAnsi="Times New Roman" w:eastAsia="Times New Roman" w:cs="Times New Roman"/>
+          <w:sz w:val="28"/>
+          <w:szCs w:val="28"/>
+        </w:rPr>
+        <w:t>locuieste</w:t>
+      </w:r>
+      <w:proofErr w:type="spellEnd"/>
+      <w:r>
+        <w:rPr>
+          <w:rFonts w:ascii="Times New Roman" w:hAnsi="Times New Roman" w:eastAsia="Times New Roman" w:cs="Times New Roman"/>
+          <w:sz w:val="28"/>
+          <w:szCs w:val="28"/>
+        </w:rPr>
+        <w:t xml:space="preserve"> pentru a putea fi notificat </w:t>
+      </w:r>
+      <w:proofErr w:type="spellStart"/>
+      <w:r>
+        <w:rPr>
+          <w:rFonts w:ascii="Times New Roman" w:hAnsi="Times New Roman" w:eastAsia="Times New Roman" w:cs="Times New Roman"/>
+          <w:sz w:val="28"/>
+          <w:szCs w:val="28"/>
+        </w:rPr>
+        <w:t>usor</w:t>
+      </w:r>
+      <w:proofErr w:type="spellEnd"/>
+      <w:r>
+        <w:rPr>
+          <w:rFonts w:ascii="Times New Roman" w:hAnsi="Times New Roman" w:eastAsia="Times New Roman" w:cs="Times New Roman"/>
+          <w:sz w:val="28"/>
+          <w:szCs w:val="28"/>
+        </w:rPr>
+        <w:t>.</w:t>
+      </w:r>
+    </w:p>
+    <w:p>
+      <w:pPr>
+        <w:pStyle w:val="Normal"/>
+        <w:ind w:firstLine="708"/>
+        <w:jc w:val="left"/>
+        <w:rPr>
+          <w:rFonts w:ascii="Times New Roman" w:hAnsi="Times New Roman" w:eastAsia="Times New Roman" w:cs="Times New Roman"/>
+          <w:sz w:val="28"/>
+          <w:szCs w:val="28"/>
+        </w:rPr>
+      </w:pPr>
+      <w:r>
+        <w:rPr>
+          <w:rFonts w:ascii="Times New Roman" w:hAnsi="Times New Roman" w:eastAsia="Times New Roman" w:cs="Times New Roman"/>
+          <w:sz w:val="28"/>
+          <w:szCs w:val="28"/>
+        </w:rPr>
+        <w:t xml:space="preserve">Pentru detaliile legate de </w:t>
+      </w:r>
+      <w:proofErr w:type="spellStart"/>
+      <w:r>
+        <w:rPr>
+          <w:rFonts w:ascii="Times New Roman" w:hAnsi="Times New Roman" w:eastAsia="Times New Roman" w:cs="Times New Roman"/>
+          <w:sz w:val="28"/>
+          <w:szCs w:val="28"/>
+        </w:rPr>
+        <w:t>anunturi</w:t>
+      </w:r>
+      <w:proofErr w:type="spellEnd"/>
+      <w:r>
+        <w:rPr>
+          <w:rFonts w:ascii="Times New Roman" w:hAnsi="Times New Roman" w:eastAsia="Times New Roman" w:cs="Times New Roman"/>
+          <w:sz w:val="28"/>
+          <w:szCs w:val="28"/>
+        </w:rPr>
+        <w:t xml:space="preserve"> vom avea  </w:t>
+      </w:r>
+      <w:r>
+        <w:rPr>
+          <w:rFonts w:ascii="Times New Roman" w:hAnsi="Times New Roman" w:eastAsia="Times New Roman" w:cs="Times New Roman"/>
+          <w:sz w:val="28"/>
+          <w:szCs w:val="28"/>
+        </w:rPr>
+        <w:t xml:space="preserve"> doua tabele, tabelul pentru animalele pierdute, si tabelul pentru animalele </w:t>
+      </w:r>
+      <w:proofErr w:type="spellStart"/>
+      <w:r>
+        <w:rPr>
+          <w:rFonts w:ascii="Times New Roman" w:hAnsi="Times New Roman" w:eastAsia="Times New Roman" w:cs="Times New Roman"/>
+          <w:sz w:val="28"/>
+          <w:szCs w:val="28"/>
+        </w:rPr>
+        <w:t>gasite</w:t>
+      </w:r>
+      <w:proofErr w:type="spellEnd"/>
+      <w:r>
+        <w:rPr>
+          <w:rFonts w:ascii="Times New Roman" w:hAnsi="Times New Roman" w:eastAsia="Times New Roman" w:cs="Times New Roman"/>
+          <w:sz w:val="28"/>
+          <w:szCs w:val="28"/>
+        </w:rPr>
+        <w:t xml:space="preserve">. </w:t>
       </w:r>
     </w:p>
     <w:p>
@@ -552,26 +1224,60 @@
         <w:jc w:val="left"/>
         <w:rPr>
           <w:rFonts w:ascii="Times New Roman" w:hAnsi="Times New Roman" w:eastAsia="Times New Roman" w:cs="Times New Roman"/>
-          <w:sz w:val="28"/>
-          <w:szCs w:val="28"/>
+          <w:b w:val="1"/>
+          <w:bCs w:val="1"/>
+          <w:sz w:val="36"/>
+          <w:szCs w:val="36"/>
         </w:rPr>
       </w:pPr>
       <w:r>
         <w:rPr>
           <w:rFonts w:ascii="Times New Roman" w:hAnsi="Times New Roman" w:eastAsia="Times New Roman" w:cs="Times New Roman"/>
-          <w:sz w:val="28"/>
-          <w:szCs w:val="28"/>
-        </w:rPr>
-        <w:t xml:space="preserve">La momentul </w:t>
-      </w:r>
-      <w:proofErr w:type="spellStart"/>
-      <w:r>
-        <w:rPr>
-          <w:rFonts w:ascii="Times New Roman" w:hAnsi="Times New Roman" w:eastAsia="Times New Roman" w:cs="Times New Roman"/>
-          <w:sz w:val="28"/>
-          <w:szCs w:val="28"/>
-        </w:rPr>
-        <w:t>inregistrarii</w:t>
+          <w:b w:val="1"/>
+          <w:bCs w:val="1"/>
+          <w:sz w:val="36"/>
+          <w:szCs w:val="36"/>
+        </w:rPr>
+        <w:t>3.Autentificare</w:t>
+      </w:r>
+    </w:p>
+    <w:p>
+      <w:pPr>
+        <w:pStyle w:val="Normal"/>
+        <w:ind w:firstLine="708"/>
+        <w:jc w:val="left"/>
+        <w:rPr>
+          <w:rFonts w:ascii="Times New Roman" w:hAnsi="Times New Roman" w:eastAsia="Times New Roman" w:cs="Times New Roman"/>
+          <w:sz w:val="28"/>
+          <w:szCs w:val="28"/>
+        </w:rPr>
+      </w:pPr>
+      <w:proofErr w:type="spellStart"/>
+      <w:r>
+        <w:rPr>
+          <w:rFonts w:ascii="Times New Roman" w:hAnsi="Times New Roman" w:eastAsia="Times New Roman" w:cs="Times New Roman"/>
+          <w:sz w:val="28"/>
+          <w:szCs w:val="28"/>
+        </w:rPr>
+        <w:t>Dupa</w:t>
+      </w:r>
+      <w:proofErr w:type="spellEnd"/>
+      <w:r>
+        <w:rPr>
+          <w:rFonts w:ascii="Times New Roman" w:hAnsi="Times New Roman" w:eastAsia="Times New Roman" w:cs="Times New Roman"/>
+          <w:sz w:val="28"/>
+          <w:szCs w:val="28"/>
+        </w:rPr>
+        <w:t xml:space="preserve"> </w:t>
+      </w:r>
+      <w:proofErr w:type="spellStart"/>
+      <w:r>
+        <w:rPr>
+          <w:rFonts w:ascii="Times New Roman" w:hAnsi="Times New Roman" w:eastAsia="Times New Roman" w:cs="Times New Roman"/>
+          <w:sz w:val="28"/>
+          <w:szCs w:val="28"/>
+        </w:rPr>
+        <w:t>inregistrare</w:t>
       </w:r>
       <w:proofErr w:type="spellEnd"/>
       <w:r>
@@ -589,25 +1295,7 @@
           <w:sz w:val="28"/>
           <w:szCs w:val="28"/>
         </w:rPr>
-        <w:t>aplicatia</w:t>
-      </w:r>
-      <w:proofErr w:type="spellEnd"/>
-      <w:r>
-        <w:rPr>
-          <w:rFonts w:ascii="Times New Roman" w:hAnsi="Times New Roman" w:eastAsia="Times New Roman" w:cs="Times New Roman"/>
-          <w:sz w:val="28"/>
-          <w:szCs w:val="28"/>
-        </w:rPr>
-        <w:t xml:space="preserve"> va interoga baza de date pentru a vedea daca nu mai exista un utilizator cu </w:t>
-      </w:r>
-      <w:proofErr w:type="spellStart"/>
-      <w:r>
-        <w:rPr>
-          <w:rFonts w:ascii="Times New Roman" w:hAnsi="Times New Roman" w:eastAsia="Times New Roman" w:cs="Times New Roman"/>
-          <w:sz w:val="28"/>
-          <w:szCs w:val="28"/>
-        </w:rPr>
-        <w:t>acelasi</w:t>
+        <w:t>user</w:t>
       </w:r>
       <w:proofErr w:type="spellEnd"/>
       <w:r>
@@ -625,34 +1313,268 @@
           <w:sz w:val="28"/>
           <w:szCs w:val="28"/>
         </w:rPr>
-        <w:t>username</w:t>
-      </w:r>
-      <w:proofErr w:type="spellEnd"/>
-      <w:r>
-        <w:rPr>
-          <w:rFonts w:ascii="Times New Roman" w:hAnsi="Times New Roman" w:eastAsia="Times New Roman" w:cs="Times New Roman"/>
-          <w:sz w:val="28"/>
-          <w:szCs w:val="28"/>
-        </w:rPr>
-        <w:t xml:space="preserve">, sau cu </w:t>
-      </w:r>
-      <w:proofErr w:type="spellStart"/>
-      <w:r>
-        <w:rPr>
-          <w:rFonts w:ascii="Times New Roman" w:hAnsi="Times New Roman" w:eastAsia="Times New Roman" w:cs="Times New Roman"/>
-          <w:sz w:val="28"/>
-          <w:szCs w:val="28"/>
-        </w:rPr>
-        <w:t>acelasi</w:t>
-      </w:r>
-      <w:proofErr w:type="spellEnd"/>
-      <w:r>
-        <w:rPr>
-          <w:rFonts w:ascii="Times New Roman" w:hAnsi="Times New Roman" w:eastAsia="Times New Roman" w:cs="Times New Roman"/>
-          <w:sz w:val="28"/>
-          <w:szCs w:val="28"/>
-        </w:rPr>
-        <w:t xml:space="preserve"> email.</w:t>
+        <w:t>ul</w:t>
+      </w:r>
+      <w:proofErr w:type="spellEnd"/>
+      <w:r>
+        <w:rPr>
+          <w:rFonts w:ascii="Times New Roman" w:hAnsi="Times New Roman" w:eastAsia="Times New Roman" w:cs="Times New Roman"/>
+          <w:sz w:val="28"/>
+          <w:szCs w:val="28"/>
+        </w:rPr>
+        <w:t xml:space="preserve"> se poate </w:t>
+      </w:r>
+      <w:proofErr w:type="spellStart"/>
+      <w:r>
+        <w:rPr>
+          <w:rFonts w:ascii="Times New Roman" w:hAnsi="Times New Roman" w:eastAsia="Times New Roman" w:cs="Times New Roman"/>
+          <w:sz w:val="28"/>
+          <w:szCs w:val="28"/>
+        </w:rPr>
+        <w:t>loga</w:t>
+      </w:r>
+      <w:proofErr w:type="spellEnd"/>
+      <w:r>
+        <w:rPr>
+          <w:rFonts w:ascii="Times New Roman" w:hAnsi="Times New Roman" w:eastAsia="Times New Roman" w:cs="Times New Roman"/>
+          <w:sz w:val="28"/>
+          <w:szCs w:val="28"/>
+        </w:rPr>
+        <w:t xml:space="preserve"> in cont folosind email-</w:t>
+      </w:r>
+      <w:proofErr w:type="spellStart"/>
+      <w:r>
+        <w:rPr>
+          <w:rFonts w:ascii="Times New Roman" w:hAnsi="Times New Roman" w:eastAsia="Times New Roman" w:cs="Times New Roman"/>
+          <w:sz w:val="28"/>
+          <w:szCs w:val="28"/>
+        </w:rPr>
+        <w:t>ul</w:t>
+      </w:r>
+      <w:proofErr w:type="spellEnd"/>
+      <w:r>
+        <w:rPr>
+          <w:rFonts w:ascii="Times New Roman" w:hAnsi="Times New Roman" w:eastAsia="Times New Roman" w:cs="Times New Roman"/>
+          <w:sz w:val="28"/>
+          <w:szCs w:val="28"/>
+        </w:rPr>
+        <w:t xml:space="preserve"> ales si parola, si are acces la formularele de </w:t>
+      </w:r>
+      <w:proofErr w:type="spellStart"/>
+      <w:r>
+        <w:rPr>
+          <w:rFonts w:ascii="Times New Roman" w:hAnsi="Times New Roman" w:eastAsia="Times New Roman" w:cs="Times New Roman"/>
+          <w:sz w:val="28"/>
+          <w:szCs w:val="28"/>
+        </w:rPr>
+        <w:t>gasit</w:t>
+      </w:r>
+      <w:proofErr w:type="spellEnd"/>
+      <w:r>
+        <w:rPr>
+          <w:rFonts w:ascii="Times New Roman" w:hAnsi="Times New Roman" w:eastAsia="Times New Roman" w:cs="Times New Roman"/>
+          <w:sz w:val="28"/>
+          <w:szCs w:val="28"/>
+        </w:rPr>
+        <w:t xml:space="preserve">/pierdut animal. Parola va fi </w:t>
+      </w:r>
+      <w:proofErr w:type="spellStart"/>
+      <w:r>
+        <w:rPr>
+          <w:rFonts w:ascii="Times New Roman" w:hAnsi="Times New Roman" w:eastAsia="Times New Roman" w:cs="Times New Roman"/>
+          <w:sz w:val="28"/>
+          <w:szCs w:val="28"/>
+        </w:rPr>
+        <w:t>hash</w:t>
+      </w:r>
+      <w:proofErr w:type="spellEnd"/>
+      <w:r>
+        <w:rPr>
+          <w:rFonts w:ascii="Times New Roman" w:hAnsi="Times New Roman" w:eastAsia="Times New Roman" w:cs="Times New Roman"/>
+          <w:sz w:val="28"/>
+          <w:szCs w:val="28"/>
+        </w:rPr>
+        <w:t>-uita si server-</w:t>
+      </w:r>
+      <w:proofErr w:type="spellStart"/>
+      <w:r>
+        <w:rPr>
+          <w:rFonts w:ascii="Times New Roman" w:hAnsi="Times New Roman" w:eastAsia="Times New Roman" w:cs="Times New Roman"/>
+          <w:sz w:val="28"/>
+          <w:szCs w:val="28"/>
+        </w:rPr>
+        <w:t>ul</w:t>
+      </w:r>
+      <w:proofErr w:type="spellEnd"/>
+      <w:r>
+        <w:rPr>
+          <w:rFonts w:ascii="Times New Roman" w:hAnsi="Times New Roman" w:eastAsia="Times New Roman" w:cs="Times New Roman"/>
+          <w:sz w:val="28"/>
+          <w:szCs w:val="28"/>
+        </w:rPr>
+        <w:t xml:space="preserve"> va face un </w:t>
+      </w:r>
+      <w:proofErr w:type="spellStart"/>
+      <w:r>
+        <w:rPr>
+          <w:rFonts w:ascii="Times New Roman" w:hAnsi="Times New Roman" w:eastAsia="Times New Roman" w:cs="Times New Roman"/>
+          <w:sz w:val="28"/>
+          <w:szCs w:val="28"/>
+        </w:rPr>
+        <w:t>query</w:t>
+      </w:r>
+      <w:proofErr w:type="spellEnd"/>
+      <w:r>
+        <w:rPr>
+          <w:rFonts w:ascii="Times New Roman" w:hAnsi="Times New Roman" w:eastAsia="Times New Roman" w:cs="Times New Roman"/>
+          <w:sz w:val="28"/>
+          <w:szCs w:val="28"/>
+        </w:rPr>
+        <w:t xml:space="preserve"> in baza de date cu email-</w:t>
+      </w:r>
+      <w:proofErr w:type="spellStart"/>
+      <w:r>
+        <w:rPr>
+          <w:rFonts w:ascii="Times New Roman" w:hAnsi="Times New Roman" w:eastAsia="Times New Roman" w:cs="Times New Roman"/>
+          <w:sz w:val="28"/>
+          <w:szCs w:val="28"/>
+        </w:rPr>
+        <w:t>ul</w:t>
+      </w:r>
+      <w:proofErr w:type="spellEnd"/>
+      <w:r>
+        <w:rPr>
+          <w:rFonts w:ascii="Times New Roman" w:hAnsi="Times New Roman" w:eastAsia="Times New Roman" w:cs="Times New Roman"/>
+          <w:sz w:val="28"/>
+          <w:szCs w:val="28"/>
+        </w:rPr>
+        <w:t xml:space="preserve"> introdus. Daca mail-</w:t>
+      </w:r>
+      <w:proofErr w:type="spellStart"/>
+      <w:r>
+        <w:rPr>
+          <w:rFonts w:ascii="Times New Roman" w:hAnsi="Times New Roman" w:eastAsia="Times New Roman" w:cs="Times New Roman"/>
+          <w:sz w:val="28"/>
+          <w:szCs w:val="28"/>
+        </w:rPr>
+        <w:t>ul</w:t>
+      </w:r>
+      <w:proofErr w:type="spellEnd"/>
+      <w:r>
+        <w:rPr>
+          <w:rFonts w:ascii="Times New Roman" w:hAnsi="Times New Roman" w:eastAsia="Times New Roman" w:cs="Times New Roman"/>
+          <w:sz w:val="28"/>
+          <w:szCs w:val="28"/>
+        </w:rPr>
+        <w:t xml:space="preserve"> este </w:t>
+      </w:r>
+      <w:proofErr w:type="spellStart"/>
+      <w:r>
+        <w:rPr>
+          <w:rFonts w:ascii="Times New Roman" w:hAnsi="Times New Roman" w:eastAsia="Times New Roman" w:cs="Times New Roman"/>
+          <w:sz w:val="28"/>
+          <w:szCs w:val="28"/>
+        </w:rPr>
+        <w:t>gasit</w:t>
+      </w:r>
+      <w:proofErr w:type="spellEnd"/>
+      <w:r>
+        <w:rPr>
+          <w:rFonts w:ascii="Times New Roman" w:hAnsi="Times New Roman" w:eastAsia="Times New Roman" w:cs="Times New Roman"/>
+          <w:sz w:val="28"/>
+          <w:szCs w:val="28"/>
+        </w:rPr>
+        <w:t xml:space="preserve"> si </w:t>
+      </w:r>
+      <w:proofErr w:type="spellStart"/>
+      <w:r>
+        <w:rPr>
+          <w:rFonts w:ascii="Times New Roman" w:hAnsi="Times New Roman" w:eastAsia="Times New Roman" w:cs="Times New Roman"/>
+          <w:sz w:val="28"/>
+          <w:szCs w:val="28"/>
+        </w:rPr>
+        <w:t>hash</w:t>
+      </w:r>
+      <w:proofErr w:type="spellEnd"/>
+      <w:r>
+        <w:rPr>
+          <w:rFonts w:ascii="Times New Roman" w:hAnsi="Times New Roman" w:eastAsia="Times New Roman" w:cs="Times New Roman"/>
+          <w:sz w:val="28"/>
+          <w:szCs w:val="28"/>
+        </w:rPr>
+        <w:t xml:space="preserve">-urile fac </w:t>
+      </w:r>
+      <w:proofErr w:type="spellStart"/>
+      <w:r>
+        <w:rPr>
+          <w:rFonts w:ascii="Times New Roman" w:hAnsi="Times New Roman" w:eastAsia="Times New Roman" w:cs="Times New Roman"/>
+          <w:sz w:val="28"/>
+          <w:szCs w:val="28"/>
+        </w:rPr>
+        <w:t>match</w:t>
+      </w:r>
+      <w:proofErr w:type="spellEnd"/>
+      <w:r>
+        <w:rPr>
+          <w:rFonts w:ascii="Times New Roman" w:hAnsi="Times New Roman" w:eastAsia="Times New Roman" w:cs="Times New Roman"/>
+          <w:sz w:val="28"/>
+          <w:szCs w:val="28"/>
+        </w:rPr>
+        <w:t xml:space="preserve">, atunci </w:t>
+      </w:r>
+      <w:proofErr w:type="spellStart"/>
+      <w:r>
+        <w:rPr>
+          <w:rFonts w:ascii="Times New Roman" w:hAnsi="Times New Roman" w:eastAsia="Times New Roman" w:cs="Times New Roman"/>
+          <w:sz w:val="28"/>
+          <w:szCs w:val="28"/>
+        </w:rPr>
+        <w:t>user-ul</w:t>
+      </w:r>
+      <w:proofErr w:type="spellEnd"/>
+      <w:r>
+        <w:rPr>
+          <w:rFonts w:ascii="Times New Roman" w:hAnsi="Times New Roman" w:eastAsia="Times New Roman" w:cs="Times New Roman"/>
+          <w:sz w:val="28"/>
+          <w:szCs w:val="28"/>
+        </w:rPr>
+        <w:t xml:space="preserve"> va fi </w:t>
+      </w:r>
+      <w:proofErr w:type="spellStart"/>
+      <w:r>
+        <w:rPr>
+          <w:rFonts w:ascii="Times New Roman" w:hAnsi="Times New Roman" w:eastAsia="Times New Roman" w:cs="Times New Roman"/>
+          <w:sz w:val="28"/>
+          <w:szCs w:val="28"/>
+        </w:rPr>
+        <w:t>logat</w:t>
+      </w:r>
+      <w:proofErr w:type="spellEnd"/>
+      <w:r>
+        <w:rPr>
+          <w:rFonts w:ascii="Times New Roman" w:hAnsi="Times New Roman" w:eastAsia="Times New Roman" w:cs="Times New Roman"/>
+          <w:sz w:val="28"/>
+          <w:szCs w:val="28"/>
+        </w:rPr>
+        <w:t xml:space="preserve"> cu </w:t>
+      </w:r>
+      <w:proofErr w:type="spellStart"/>
+      <w:r>
+        <w:rPr>
+          <w:rFonts w:ascii="Times New Roman" w:hAnsi="Times New Roman" w:eastAsia="Times New Roman" w:cs="Times New Roman"/>
+          <w:sz w:val="28"/>
+          <w:szCs w:val="28"/>
+        </w:rPr>
+        <w:t>success</w:t>
+      </w:r>
+      <w:proofErr w:type="spellEnd"/>
+      <w:r>
+        <w:rPr>
+          <w:rFonts w:ascii="Times New Roman" w:hAnsi="Times New Roman" w:eastAsia="Times New Roman" w:cs="Times New Roman"/>
+          <w:sz w:val="28"/>
+          <w:szCs w:val="28"/>
+        </w:rPr>
+        <w:t>.</w:t>
       </w:r>
     </w:p>
     <w:p>
@@ -661,307 +1583,52 @@
         <w:jc w:val="left"/>
         <w:rPr>
           <w:rFonts w:ascii="Times New Roman" w:hAnsi="Times New Roman" w:eastAsia="Times New Roman" w:cs="Times New Roman"/>
-          <w:sz w:val="28"/>
-          <w:szCs w:val="28"/>
+          <w:b w:val="1"/>
+          <w:bCs w:val="1"/>
+          <w:sz w:val="36"/>
+          <w:szCs w:val="36"/>
         </w:rPr>
       </w:pPr>
-      <w:proofErr w:type="spellStart"/>
-      <w:r>
-        <w:rPr>
-          <w:rFonts w:ascii="Times New Roman" w:hAnsi="Times New Roman" w:eastAsia="Times New Roman" w:cs="Times New Roman"/>
-          <w:sz w:val="28"/>
-          <w:szCs w:val="28"/>
-        </w:rPr>
-        <w:t>Dupa</w:t>
-      </w:r>
-      <w:proofErr w:type="spellEnd"/>
-      <w:r>
-        <w:rPr>
-          <w:rFonts w:ascii="Times New Roman" w:hAnsi="Times New Roman" w:eastAsia="Times New Roman" w:cs="Times New Roman"/>
-          <w:sz w:val="28"/>
-          <w:szCs w:val="28"/>
-        </w:rPr>
-        <w:t xml:space="preserve"> </w:t>
-      </w:r>
-      <w:proofErr w:type="spellStart"/>
-      <w:r>
-        <w:rPr>
-          <w:rFonts w:ascii="Times New Roman" w:hAnsi="Times New Roman" w:eastAsia="Times New Roman" w:cs="Times New Roman"/>
-          <w:sz w:val="28"/>
-          <w:szCs w:val="28"/>
-        </w:rPr>
-        <w:t>inregistrare</w:t>
-      </w:r>
-      <w:proofErr w:type="spellEnd"/>
-      <w:r>
-        <w:rPr>
-          <w:rFonts w:ascii="Times New Roman" w:hAnsi="Times New Roman" w:eastAsia="Times New Roman" w:cs="Times New Roman"/>
-          <w:sz w:val="28"/>
-          <w:szCs w:val="28"/>
-        </w:rPr>
-        <w:t xml:space="preserve">, </w:t>
-      </w:r>
-      <w:proofErr w:type="spellStart"/>
-      <w:r>
-        <w:rPr>
-          <w:rFonts w:ascii="Times New Roman" w:hAnsi="Times New Roman" w:eastAsia="Times New Roman" w:cs="Times New Roman"/>
-          <w:sz w:val="28"/>
-          <w:szCs w:val="28"/>
-        </w:rPr>
-        <w:t>user</w:t>
-      </w:r>
-      <w:proofErr w:type="spellEnd"/>
-      <w:r>
-        <w:rPr>
-          <w:rFonts w:ascii="Times New Roman" w:hAnsi="Times New Roman" w:eastAsia="Times New Roman" w:cs="Times New Roman"/>
-          <w:sz w:val="28"/>
-          <w:szCs w:val="28"/>
-        </w:rPr>
-        <w:t xml:space="preserve"> </w:t>
-      </w:r>
-      <w:proofErr w:type="spellStart"/>
-      <w:r>
-        <w:rPr>
-          <w:rFonts w:ascii="Times New Roman" w:hAnsi="Times New Roman" w:eastAsia="Times New Roman" w:cs="Times New Roman"/>
-          <w:sz w:val="28"/>
-          <w:szCs w:val="28"/>
-        </w:rPr>
-        <w:t>ul</w:t>
-      </w:r>
-      <w:proofErr w:type="spellEnd"/>
-      <w:r>
-        <w:rPr>
-          <w:rFonts w:ascii="Times New Roman" w:hAnsi="Times New Roman" w:eastAsia="Times New Roman" w:cs="Times New Roman"/>
-          <w:sz w:val="28"/>
-          <w:szCs w:val="28"/>
-        </w:rPr>
-        <w:t xml:space="preserve"> se poate </w:t>
-      </w:r>
-      <w:proofErr w:type="spellStart"/>
-      <w:r>
-        <w:rPr>
-          <w:rFonts w:ascii="Times New Roman" w:hAnsi="Times New Roman" w:eastAsia="Times New Roman" w:cs="Times New Roman"/>
-          <w:sz w:val="28"/>
-          <w:szCs w:val="28"/>
-        </w:rPr>
-        <w:t>loga</w:t>
-      </w:r>
-      <w:proofErr w:type="spellEnd"/>
-      <w:r>
-        <w:rPr>
-          <w:rFonts w:ascii="Times New Roman" w:hAnsi="Times New Roman" w:eastAsia="Times New Roman" w:cs="Times New Roman"/>
-          <w:sz w:val="28"/>
-          <w:szCs w:val="28"/>
-        </w:rPr>
-        <w:t xml:space="preserve"> in cont folosind </w:t>
-      </w:r>
-      <w:proofErr w:type="spellStart"/>
-      <w:r>
-        <w:rPr>
-          <w:rFonts w:ascii="Times New Roman" w:hAnsi="Times New Roman" w:eastAsia="Times New Roman" w:cs="Times New Roman"/>
-          <w:sz w:val="28"/>
-          <w:szCs w:val="28"/>
-        </w:rPr>
-        <w:t>username</w:t>
-      </w:r>
-      <w:proofErr w:type="spellEnd"/>
-      <w:r>
-        <w:rPr>
-          <w:rFonts w:ascii="Times New Roman" w:hAnsi="Times New Roman" w:eastAsia="Times New Roman" w:cs="Times New Roman"/>
-          <w:sz w:val="28"/>
-          <w:szCs w:val="28"/>
-        </w:rPr>
-        <w:t xml:space="preserve"> </w:t>
-      </w:r>
-      <w:proofErr w:type="spellStart"/>
-      <w:r>
-        <w:rPr>
-          <w:rFonts w:ascii="Times New Roman" w:hAnsi="Times New Roman" w:eastAsia="Times New Roman" w:cs="Times New Roman"/>
-          <w:sz w:val="28"/>
-          <w:szCs w:val="28"/>
-        </w:rPr>
-        <w:t>ul</w:t>
-      </w:r>
-      <w:proofErr w:type="spellEnd"/>
-      <w:r>
-        <w:rPr>
-          <w:rFonts w:ascii="Times New Roman" w:hAnsi="Times New Roman" w:eastAsia="Times New Roman" w:cs="Times New Roman"/>
-          <w:sz w:val="28"/>
-          <w:szCs w:val="28"/>
-        </w:rPr>
-        <w:t xml:space="preserve"> ales si parola, si are acces la formularele de gasit/pierdut animal. </w:t>
+      <w:r>
+        <w:rPr>
+          <w:rFonts w:ascii="Times New Roman" w:hAnsi="Times New Roman" w:eastAsia="Times New Roman" w:cs="Times New Roman"/>
+          <w:b w:val="1"/>
+          <w:bCs w:val="1"/>
+          <w:sz w:val="36"/>
+          <w:szCs w:val="36"/>
+        </w:rPr>
+        <w:t>4</w:t>
+      </w:r>
+      <w:r>
+        <w:rPr>
+          <w:rFonts w:ascii="Times New Roman" w:hAnsi="Times New Roman" w:eastAsia="Times New Roman" w:cs="Times New Roman"/>
+          <w:b w:val="1"/>
+          <w:bCs w:val="1"/>
+          <w:sz w:val="36"/>
+          <w:szCs w:val="36"/>
+        </w:rPr>
+        <w:t>.</w:t>
+      </w:r>
+      <w:r>
+        <w:rPr>
+          <w:rFonts w:ascii="Times New Roman" w:hAnsi="Times New Roman" w:eastAsia="Times New Roman" w:cs="Times New Roman"/>
+          <w:b w:val="1"/>
+          <w:bCs w:val="1"/>
+          <w:sz w:val="36"/>
+          <w:szCs w:val="36"/>
+        </w:rPr>
+        <w:t>Persistenta utilizatorului logat</w:t>
       </w:r>
     </w:p>
     <w:p>
       <w:pPr>
         <w:pStyle w:val="Normal"/>
+        <w:ind w:firstLine="0"/>
         <w:jc w:val="left"/>
         <w:rPr>
           <w:rFonts w:ascii="Times New Roman" w:hAnsi="Times New Roman" w:eastAsia="Times New Roman" w:cs="Times New Roman"/>
-          <w:sz w:val="28"/>
-          <w:szCs w:val="28"/>
-        </w:rPr>
-      </w:pPr>
-      <w:r>
-        <w:rPr>
-          <w:rFonts w:ascii="Times New Roman" w:hAnsi="Times New Roman" w:eastAsia="Times New Roman" w:cs="Times New Roman"/>
-          <w:sz w:val="28"/>
-          <w:szCs w:val="28"/>
-        </w:rPr>
-        <w:t xml:space="preserve">Fiecare </w:t>
-      </w:r>
-      <w:proofErr w:type="spellStart"/>
-      <w:r>
-        <w:rPr>
-          <w:rFonts w:ascii="Times New Roman" w:hAnsi="Times New Roman" w:eastAsia="Times New Roman" w:cs="Times New Roman"/>
-          <w:sz w:val="28"/>
-          <w:szCs w:val="28"/>
-        </w:rPr>
-        <w:t>user</w:t>
-      </w:r>
-      <w:proofErr w:type="spellEnd"/>
-      <w:r>
-        <w:rPr>
-          <w:rFonts w:ascii="Times New Roman" w:hAnsi="Times New Roman" w:eastAsia="Times New Roman" w:cs="Times New Roman"/>
-          <w:sz w:val="28"/>
-          <w:szCs w:val="28"/>
-        </w:rPr>
-        <w:t xml:space="preserve"> va fi notificat printr-un email atunci </w:t>
-      </w:r>
-      <w:proofErr w:type="spellStart"/>
-      <w:r>
-        <w:rPr>
-          <w:rFonts w:ascii="Times New Roman" w:hAnsi="Times New Roman" w:eastAsia="Times New Roman" w:cs="Times New Roman"/>
-          <w:sz w:val="28"/>
-          <w:szCs w:val="28"/>
-        </w:rPr>
-        <w:t>cand</w:t>
-      </w:r>
-      <w:proofErr w:type="spellEnd"/>
-      <w:r>
-        <w:rPr>
-          <w:rFonts w:ascii="Times New Roman" w:hAnsi="Times New Roman" w:eastAsia="Times New Roman" w:cs="Times New Roman"/>
-          <w:sz w:val="28"/>
-          <w:szCs w:val="28"/>
-        </w:rPr>
-        <w:t xml:space="preserve"> cineva </w:t>
-      </w:r>
-      <w:proofErr w:type="spellStart"/>
-      <w:r>
-        <w:rPr>
-          <w:rFonts w:ascii="Times New Roman" w:hAnsi="Times New Roman" w:eastAsia="Times New Roman" w:cs="Times New Roman"/>
-          <w:sz w:val="28"/>
-          <w:szCs w:val="28"/>
-        </w:rPr>
-        <w:t>adauga</w:t>
-      </w:r>
-      <w:proofErr w:type="spellEnd"/>
-      <w:r>
-        <w:rPr>
-          <w:rFonts w:ascii="Times New Roman" w:hAnsi="Times New Roman" w:eastAsia="Times New Roman" w:cs="Times New Roman"/>
-          <w:sz w:val="28"/>
-          <w:szCs w:val="28"/>
-        </w:rPr>
-        <w:t xml:space="preserve"> un nou </w:t>
-      </w:r>
-      <w:proofErr w:type="spellStart"/>
-      <w:r>
-        <w:rPr>
-          <w:rFonts w:ascii="Times New Roman" w:hAnsi="Times New Roman" w:eastAsia="Times New Roman" w:cs="Times New Roman"/>
-          <w:sz w:val="28"/>
-          <w:szCs w:val="28"/>
-        </w:rPr>
-        <w:t>anunt</w:t>
-      </w:r>
-      <w:proofErr w:type="spellEnd"/>
-      <w:r>
-        <w:rPr>
-          <w:rFonts w:ascii="Times New Roman" w:hAnsi="Times New Roman" w:eastAsia="Times New Roman" w:cs="Times New Roman"/>
-          <w:sz w:val="28"/>
-          <w:szCs w:val="28"/>
-        </w:rPr>
-        <w:t xml:space="preserve"> cu un animal ce se afla in </w:t>
-      </w:r>
-      <w:proofErr w:type="spellStart"/>
-      <w:r>
-        <w:rPr>
-          <w:rFonts w:ascii="Times New Roman" w:hAnsi="Times New Roman" w:eastAsia="Times New Roman" w:cs="Times New Roman"/>
-          <w:sz w:val="28"/>
-          <w:szCs w:val="28"/>
-        </w:rPr>
-        <w:t>aceeasi</w:t>
-      </w:r>
-      <w:proofErr w:type="spellEnd"/>
-      <w:r>
-        <w:rPr>
-          <w:rFonts w:ascii="Times New Roman" w:hAnsi="Times New Roman" w:eastAsia="Times New Roman" w:cs="Times New Roman"/>
-          <w:sz w:val="28"/>
-          <w:szCs w:val="28"/>
-        </w:rPr>
-        <w:t xml:space="preserve"> zona cu </w:t>
-      </w:r>
-      <w:proofErr w:type="spellStart"/>
-      <w:r>
-        <w:rPr>
-          <w:rFonts w:ascii="Times New Roman" w:hAnsi="Times New Roman" w:eastAsia="Times New Roman" w:cs="Times New Roman"/>
-          <w:sz w:val="28"/>
-          <w:szCs w:val="28"/>
-        </w:rPr>
-        <w:t>userul</w:t>
-      </w:r>
-      <w:proofErr w:type="spellEnd"/>
-      <w:r>
-        <w:rPr>
-          <w:rFonts w:ascii="Times New Roman" w:hAnsi="Times New Roman" w:eastAsia="Times New Roman" w:cs="Times New Roman"/>
-          <w:sz w:val="28"/>
-          <w:szCs w:val="28"/>
-        </w:rPr>
-        <w:t xml:space="preserve"> respectiv.</w:t>
-      </w:r>
-    </w:p>
-    <w:p>
-      <w:pPr>
-        <w:pStyle w:val="Normal"/>
-        <w:jc w:val="left"/>
-        <w:rPr>
-          <w:rFonts w:ascii="Times New Roman" w:hAnsi="Times New Roman" w:eastAsia="Times New Roman" w:cs="Times New Roman"/>
-          <w:sz w:val="28"/>
-          <w:szCs w:val="28"/>
-        </w:rPr>
-      </w:pPr>
-      <w:r>
-        <w:rPr>
-          <w:rFonts w:ascii="Times New Roman" w:hAnsi="Times New Roman" w:eastAsia="Times New Roman" w:cs="Times New Roman"/>
-          <w:sz w:val="28"/>
-          <w:szCs w:val="28"/>
-        </w:rPr>
-        <w:t xml:space="preserve">De asemenea, un </w:t>
-      </w:r>
-      <w:proofErr w:type="spellStart"/>
-      <w:r>
-        <w:rPr>
-          <w:rFonts w:ascii="Times New Roman" w:hAnsi="Times New Roman" w:eastAsia="Times New Roman" w:cs="Times New Roman"/>
-          <w:sz w:val="28"/>
-          <w:szCs w:val="28"/>
-        </w:rPr>
-        <w:t>user</w:t>
-      </w:r>
-      <w:proofErr w:type="spellEnd"/>
-      <w:r>
-        <w:rPr>
-          <w:rFonts w:ascii="Times New Roman" w:hAnsi="Times New Roman" w:eastAsia="Times New Roman" w:cs="Times New Roman"/>
-          <w:sz w:val="28"/>
-          <w:szCs w:val="28"/>
-        </w:rPr>
-        <w:t xml:space="preserve"> va avea acces zilnic la articole de specialitate .</w:t>
-      </w:r>
-    </w:p>
-    <w:p>
-      <w:pPr>
-        <w:pStyle w:val="Normal"/>
-        <w:jc w:val="left"/>
-        <w:rPr>
-          <w:rFonts w:ascii="Times New Roman" w:hAnsi="Times New Roman" w:eastAsia="Times New Roman" w:cs="Times New Roman"/>
+          <w:b w:val="0"/>
+          <w:bCs w:val="0"/>
           <w:sz w:val="28"/>
           <w:szCs w:val="28"/>
         </w:rPr>
@@ -973,305 +1640,10 @@
         <w:jc w:val="left"/>
         <w:rPr>
           <w:rFonts w:ascii="Times New Roman" w:hAnsi="Times New Roman" w:eastAsia="Times New Roman" w:cs="Times New Roman"/>
-          <w:b w:val="1"/>
-          <w:bCs w:val="1"/>
-          <w:sz w:val="36"/>
-          <w:szCs w:val="36"/>
+          <w:sz w:val="28"/>
+          <w:szCs w:val="28"/>
         </w:rPr>
       </w:pPr>
-      <w:r>
-        <w:rPr>
-          <w:rFonts w:ascii="Times New Roman" w:hAnsi="Times New Roman" w:eastAsia="Times New Roman" w:cs="Times New Roman"/>
-          <w:b w:val="1"/>
-          <w:bCs w:val="1"/>
-          <w:sz w:val="36"/>
-          <w:szCs w:val="36"/>
-        </w:rPr>
-        <w:t>2.Database</w:t>
-      </w:r>
-    </w:p>
-    <w:p>
-      <w:pPr>
-        <w:pStyle w:val="Normal"/>
-        <w:jc w:val="left"/>
-        <w:rPr>
-          <w:rFonts w:ascii="Times New Roman" w:hAnsi="Times New Roman" w:eastAsia="Times New Roman" w:cs="Times New Roman"/>
-          <w:sz w:val="28"/>
-          <w:szCs w:val="28"/>
-        </w:rPr>
-      </w:pPr>
-      <w:r>
-        <w:rPr>
-          <w:rFonts w:ascii="Times New Roman" w:hAnsi="Times New Roman" w:eastAsia="Times New Roman" w:cs="Times New Roman"/>
-          <w:sz w:val="28"/>
-          <w:szCs w:val="28"/>
-        </w:rPr>
-        <w:t xml:space="preserve">Pentru detaliile </w:t>
-      </w:r>
-      <w:proofErr w:type="spellStart"/>
-      <w:r>
-        <w:rPr>
-          <w:rFonts w:ascii="Times New Roman" w:hAnsi="Times New Roman" w:eastAsia="Times New Roman" w:cs="Times New Roman"/>
-          <w:sz w:val="28"/>
-          <w:szCs w:val="28"/>
-        </w:rPr>
-        <w:t>userilor</w:t>
-      </w:r>
-      <w:proofErr w:type="spellEnd"/>
-      <w:r>
-        <w:rPr>
-          <w:rFonts w:ascii="Times New Roman" w:hAnsi="Times New Roman" w:eastAsia="Times New Roman" w:cs="Times New Roman"/>
-          <w:sz w:val="28"/>
-          <w:szCs w:val="28"/>
-        </w:rPr>
-        <w:t xml:space="preserve"> vom folosi o baza de date SQL , numita </w:t>
-      </w:r>
-      <w:proofErr w:type="spellStart"/>
-      <w:r>
-        <w:rPr>
-          <w:rFonts w:ascii="Times New Roman" w:hAnsi="Times New Roman" w:eastAsia="Times New Roman" w:cs="Times New Roman"/>
-          <w:sz w:val="28"/>
-          <w:szCs w:val="28"/>
-        </w:rPr>
-        <w:t>register</w:t>
-      </w:r>
-      <w:proofErr w:type="spellEnd"/>
-      <w:r>
-        <w:rPr>
-          <w:rFonts w:ascii="Times New Roman" w:hAnsi="Times New Roman" w:eastAsia="Times New Roman" w:cs="Times New Roman"/>
-          <w:sz w:val="28"/>
-          <w:szCs w:val="28"/>
-        </w:rPr>
-        <w:t xml:space="preserve">. Aceasta va </w:t>
-      </w:r>
-      <w:proofErr w:type="spellStart"/>
-      <w:r>
-        <w:rPr>
-          <w:rFonts w:ascii="Times New Roman" w:hAnsi="Times New Roman" w:eastAsia="Times New Roman" w:cs="Times New Roman"/>
-          <w:sz w:val="28"/>
-          <w:szCs w:val="28"/>
-        </w:rPr>
-        <w:t>contine</w:t>
-      </w:r>
-      <w:proofErr w:type="spellEnd"/>
-      <w:r>
-        <w:rPr>
-          <w:rFonts w:ascii="Times New Roman" w:hAnsi="Times New Roman" w:eastAsia="Times New Roman" w:cs="Times New Roman"/>
-          <w:sz w:val="28"/>
-          <w:szCs w:val="28"/>
-        </w:rPr>
-        <w:t xml:space="preserve"> un tabel cu  </w:t>
-      </w:r>
-      <w:r>
-        <w:rPr>
-          <w:rFonts w:ascii="Times New Roman" w:hAnsi="Times New Roman" w:eastAsia="Times New Roman" w:cs="Times New Roman"/>
-          <w:sz w:val="28"/>
-          <w:szCs w:val="28"/>
-        </w:rPr>
-        <w:t>username-ul</w:t>
-      </w:r>
-      <w:r>
-        <w:rPr>
-          <w:rFonts w:ascii="Times New Roman" w:hAnsi="Times New Roman" w:eastAsia="Times New Roman" w:cs="Times New Roman"/>
-          <w:sz w:val="28"/>
-          <w:szCs w:val="28"/>
-        </w:rPr>
-        <w:t xml:space="preserve"> </w:t>
-      </w:r>
-      <w:proofErr w:type="spellStart"/>
-      <w:r>
-        <w:rPr>
-          <w:rFonts w:ascii="Times New Roman" w:hAnsi="Times New Roman" w:eastAsia="Times New Roman" w:cs="Times New Roman"/>
-          <w:sz w:val="28"/>
-          <w:szCs w:val="28"/>
-        </w:rPr>
-        <w:t>fiecarui</w:t>
-      </w:r>
-      <w:proofErr w:type="spellEnd"/>
-      <w:r>
-        <w:rPr>
-          <w:rFonts w:ascii="Times New Roman" w:hAnsi="Times New Roman" w:eastAsia="Times New Roman" w:cs="Times New Roman"/>
-          <w:sz w:val="28"/>
-          <w:szCs w:val="28"/>
-        </w:rPr>
-        <w:t xml:space="preserve"> </w:t>
-      </w:r>
-      <w:proofErr w:type="spellStart"/>
-      <w:r>
-        <w:rPr>
-          <w:rFonts w:ascii="Times New Roman" w:hAnsi="Times New Roman" w:eastAsia="Times New Roman" w:cs="Times New Roman"/>
-          <w:sz w:val="28"/>
-          <w:szCs w:val="28"/>
-        </w:rPr>
-        <w:t>user</w:t>
-      </w:r>
-      <w:proofErr w:type="spellEnd"/>
-      <w:r>
-        <w:rPr>
-          <w:rFonts w:ascii="Times New Roman" w:hAnsi="Times New Roman" w:eastAsia="Times New Roman" w:cs="Times New Roman"/>
-          <w:sz w:val="28"/>
-          <w:szCs w:val="28"/>
-        </w:rPr>
-        <w:t xml:space="preserve">, adresa de email, parola, un </w:t>
-      </w:r>
-      <w:proofErr w:type="spellStart"/>
-      <w:r>
-        <w:rPr>
-          <w:rFonts w:ascii="Times New Roman" w:hAnsi="Times New Roman" w:eastAsia="Times New Roman" w:cs="Times New Roman"/>
-          <w:sz w:val="28"/>
-          <w:szCs w:val="28"/>
-        </w:rPr>
-        <w:t>id</w:t>
-      </w:r>
-      <w:proofErr w:type="spellEnd"/>
-      <w:r>
-        <w:rPr>
-          <w:rFonts w:ascii="Times New Roman" w:hAnsi="Times New Roman" w:eastAsia="Times New Roman" w:cs="Times New Roman"/>
-          <w:sz w:val="28"/>
-          <w:szCs w:val="28"/>
-        </w:rPr>
-        <w:t xml:space="preserve"> unic pentru fiecare </w:t>
-      </w:r>
-      <w:proofErr w:type="spellStart"/>
-      <w:r>
-        <w:rPr>
-          <w:rFonts w:ascii="Times New Roman" w:hAnsi="Times New Roman" w:eastAsia="Times New Roman" w:cs="Times New Roman"/>
-          <w:sz w:val="28"/>
-          <w:szCs w:val="28"/>
-        </w:rPr>
-        <w:t>user</w:t>
-      </w:r>
-      <w:proofErr w:type="spellEnd"/>
-      <w:r>
-        <w:rPr>
-          <w:rFonts w:ascii="Times New Roman" w:hAnsi="Times New Roman" w:eastAsia="Times New Roman" w:cs="Times New Roman"/>
-          <w:sz w:val="28"/>
-          <w:szCs w:val="28"/>
-        </w:rPr>
-        <w:t xml:space="preserve"> si adresa unde acesta </w:t>
-      </w:r>
-      <w:proofErr w:type="spellStart"/>
-      <w:r>
-        <w:rPr>
-          <w:rFonts w:ascii="Times New Roman" w:hAnsi="Times New Roman" w:eastAsia="Times New Roman" w:cs="Times New Roman"/>
-          <w:sz w:val="28"/>
-          <w:szCs w:val="28"/>
-        </w:rPr>
-        <w:t>locuieste</w:t>
-      </w:r>
-      <w:proofErr w:type="spellEnd"/>
-      <w:r>
-        <w:rPr>
-          <w:rFonts w:ascii="Times New Roman" w:hAnsi="Times New Roman" w:eastAsia="Times New Roman" w:cs="Times New Roman"/>
-          <w:sz w:val="28"/>
-          <w:szCs w:val="28"/>
-        </w:rPr>
-        <w:t xml:space="preserve"> pentru a putea fi notificat </w:t>
-      </w:r>
-      <w:proofErr w:type="spellStart"/>
-      <w:r>
-        <w:rPr>
-          <w:rFonts w:ascii="Times New Roman" w:hAnsi="Times New Roman" w:eastAsia="Times New Roman" w:cs="Times New Roman"/>
-          <w:sz w:val="28"/>
-          <w:szCs w:val="28"/>
-        </w:rPr>
-        <w:t>usor</w:t>
-      </w:r>
-      <w:proofErr w:type="spellEnd"/>
-      <w:r>
-        <w:rPr>
-          <w:rFonts w:ascii="Times New Roman" w:hAnsi="Times New Roman" w:eastAsia="Times New Roman" w:cs="Times New Roman"/>
-          <w:sz w:val="28"/>
-          <w:szCs w:val="28"/>
-        </w:rPr>
-        <w:t>.</w:t>
-      </w:r>
-    </w:p>
-    <w:p>
-      <w:pPr>
-        <w:pStyle w:val="Normal"/>
-        <w:jc w:val="left"/>
-        <w:rPr>
-          <w:rFonts w:ascii="Times New Roman" w:hAnsi="Times New Roman" w:eastAsia="Times New Roman" w:cs="Times New Roman"/>
-          <w:sz w:val="28"/>
-          <w:szCs w:val="28"/>
-        </w:rPr>
-      </w:pPr>
-      <w:r>
-        <w:rPr>
-          <w:rFonts w:ascii="Times New Roman" w:hAnsi="Times New Roman" w:eastAsia="Times New Roman" w:cs="Times New Roman"/>
-          <w:sz w:val="28"/>
-          <w:szCs w:val="28"/>
-        </w:rPr>
-        <w:t xml:space="preserve">Pentru detaliile legate de </w:t>
-      </w:r>
-      <w:proofErr w:type="spellStart"/>
-      <w:r>
-        <w:rPr>
-          <w:rFonts w:ascii="Times New Roman" w:hAnsi="Times New Roman" w:eastAsia="Times New Roman" w:cs="Times New Roman"/>
-          <w:sz w:val="28"/>
-          <w:szCs w:val="28"/>
-        </w:rPr>
-        <w:t>anunturi</w:t>
-      </w:r>
-      <w:proofErr w:type="spellEnd"/>
-      <w:r>
-        <w:rPr>
-          <w:rFonts w:ascii="Times New Roman" w:hAnsi="Times New Roman" w:eastAsia="Times New Roman" w:cs="Times New Roman"/>
-          <w:sz w:val="28"/>
-          <w:szCs w:val="28"/>
-        </w:rPr>
-        <w:t xml:space="preserve"> vom avea  </w:t>
-      </w:r>
-      <w:r>
-        <w:rPr>
-          <w:rFonts w:ascii="Times New Roman" w:hAnsi="Times New Roman" w:eastAsia="Times New Roman" w:cs="Times New Roman"/>
-          <w:sz w:val="28"/>
-          <w:szCs w:val="28"/>
-        </w:rPr>
-        <w:t xml:space="preserve"> doua tabele, tabelul pentru animalele pierdute, si tabelul pentru animalele </w:t>
-      </w:r>
-      <w:proofErr w:type="spellStart"/>
-      <w:r>
-        <w:rPr>
-          <w:rFonts w:ascii="Times New Roman" w:hAnsi="Times New Roman" w:eastAsia="Times New Roman" w:cs="Times New Roman"/>
-          <w:sz w:val="28"/>
-          <w:szCs w:val="28"/>
-        </w:rPr>
-        <w:t>gasite</w:t>
-      </w:r>
-      <w:proofErr w:type="spellEnd"/>
-      <w:r>
-        <w:rPr>
-          <w:rFonts w:ascii="Times New Roman" w:hAnsi="Times New Roman" w:eastAsia="Times New Roman" w:cs="Times New Roman"/>
-          <w:sz w:val="28"/>
-          <w:szCs w:val="28"/>
-        </w:rPr>
-        <w:t xml:space="preserve">. </w:t>
-      </w:r>
-    </w:p>
-    <w:p>
-      <w:pPr>
-        <w:pStyle w:val="Normal"/>
-        <w:jc w:val="left"/>
-        <w:rPr>
-          <w:rFonts w:ascii="Times New Roman" w:hAnsi="Times New Roman" w:eastAsia="Times New Roman" w:cs="Times New Roman"/>
-          <w:b w:val="1"/>
-          <w:bCs w:val="1"/>
-          <w:sz w:val="36"/>
-          <w:szCs w:val="36"/>
-        </w:rPr>
-      </w:pPr>
-      <w:r>
-        <w:rPr>
-          <w:rFonts w:ascii="Times New Roman" w:hAnsi="Times New Roman" w:eastAsia="Times New Roman" w:cs="Times New Roman"/>
-          <w:b w:val="1"/>
-          <w:bCs w:val="1"/>
-          <w:sz w:val="36"/>
-          <w:szCs w:val="36"/>
-        </w:rPr>
-        <w:t>3.Autentificare</w:t>
-      </w:r>
     </w:p>
     <w:p>
       <w:pPr>

</xml_diff>

<commit_message>
adaugat documentatie persistenta + api
</commit_message>
<xml_diff>
--- a/Architecture/arhitectura-modified.docx
+++ b/Architecture/arhitectura-modified.docx
@@ -1623,7 +1623,7 @@
     <w:p>
       <w:pPr>
         <w:pStyle w:val="Normal"/>
-        <w:ind w:firstLine="0"/>
+        <w:ind w:firstLine="708"/>
         <w:jc w:val="left"/>
         <w:rPr>
           <w:rFonts w:ascii="Times New Roman" w:hAnsi="Times New Roman" w:eastAsia="Times New Roman" w:cs="Times New Roman"/>
@@ -1631,6 +1631,1431 @@
           <w:bCs w:val="0"/>
           <w:sz w:val="28"/>
           <w:szCs w:val="28"/>
+        </w:rPr>
+      </w:pPr>
+      <w:r>
+        <w:rPr>
+          <w:rFonts w:ascii="Times New Roman" w:hAnsi="Times New Roman" w:eastAsia="Times New Roman" w:cs="Times New Roman"/>
+          <w:b w:val="0"/>
+          <w:bCs w:val="0"/>
+          <w:sz w:val="28"/>
+          <w:szCs w:val="28"/>
+        </w:rPr>
+        <w:t xml:space="preserve">Ne-am </w:t>
+      </w:r>
+      <w:proofErr w:type="spellStart"/>
+      <w:r>
+        <w:rPr>
+          <w:rFonts w:ascii="Times New Roman" w:hAnsi="Times New Roman" w:eastAsia="Times New Roman" w:cs="Times New Roman"/>
+          <w:b w:val="0"/>
+          <w:bCs w:val="0"/>
+          <w:sz w:val="28"/>
+          <w:szCs w:val="28"/>
+        </w:rPr>
+        <w:t>gandit</w:t>
+      </w:r>
+      <w:proofErr w:type="spellEnd"/>
+      <w:r>
+        <w:rPr>
+          <w:rFonts w:ascii="Times New Roman" w:hAnsi="Times New Roman" w:eastAsia="Times New Roman" w:cs="Times New Roman"/>
+          <w:b w:val="0"/>
+          <w:bCs w:val="0"/>
+          <w:sz w:val="28"/>
+          <w:szCs w:val="28"/>
+        </w:rPr>
+        <w:t xml:space="preserve"> la doua metode pentru a </w:t>
+      </w:r>
+      <w:proofErr w:type="spellStart"/>
+      <w:r>
+        <w:rPr>
+          <w:rFonts w:ascii="Times New Roman" w:hAnsi="Times New Roman" w:eastAsia="Times New Roman" w:cs="Times New Roman"/>
+          <w:b w:val="0"/>
+          <w:bCs w:val="0"/>
+          <w:sz w:val="28"/>
+          <w:szCs w:val="28"/>
+        </w:rPr>
+        <w:t>mentine</w:t>
+      </w:r>
+      <w:proofErr w:type="spellEnd"/>
+      <w:r>
+        <w:rPr>
+          <w:rFonts w:ascii="Times New Roman" w:hAnsi="Times New Roman" w:eastAsia="Times New Roman" w:cs="Times New Roman"/>
+          <w:b w:val="0"/>
+          <w:bCs w:val="0"/>
+          <w:sz w:val="28"/>
+          <w:szCs w:val="28"/>
+        </w:rPr>
+        <w:t xml:space="preserve"> utilizatorul </w:t>
+      </w:r>
+      <w:proofErr w:type="spellStart"/>
+      <w:r>
+        <w:rPr>
+          <w:rFonts w:ascii="Times New Roman" w:hAnsi="Times New Roman" w:eastAsia="Times New Roman" w:cs="Times New Roman"/>
+          <w:b w:val="0"/>
+          <w:bCs w:val="0"/>
+          <w:sz w:val="28"/>
+          <w:szCs w:val="28"/>
+        </w:rPr>
+        <w:t>logat</w:t>
+      </w:r>
+      <w:proofErr w:type="spellEnd"/>
+      <w:r>
+        <w:rPr>
+          <w:rFonts w:ascii="Times New Roman" w:hAnsi="Times New Roman" w:eastAsia="Times New Roman" w:cs="Times New Roman"/>
+          <w:b w:val="0"/>
+          <w:bCs w:val="0"/>
+          <w:sz w:val="28"/>
+          <w:szCs w:val="28"/>
+        </w:rPr>
+        <w:t xml:space="preserve"> o </w:t>
+      </w:r>
+      <w:proofErr w:type="spellStart"/>
+      <w:r>
+        <w:rPr>
+          <w:rFonts w:ascii="Times New Roman" w:hAnsi="Times New Roman" w:eastAsia="Times New Roman" w:cs="Times New Roman"/>
+          <w:b w:val="0"/>
+          <w:bCs w:val="0"/>
+          <w:sz w:val="28"/>
+          <w:szCs w:val="28"/>
+        </w:rPr>
+        <w:t>anumta</w:t>
+      </w:r>
+      <w:proofErr w:type="spellEnd"/>
+      <w:r>
+        <w:rPr>
+          <w:rFonts w:ascii="Times New Roman" w:hAnsi="Times New Roman" w:eastAsia="Times New Roman" w:cs="Times New Roman"/>
+          <w:b w:val="0"/>
+          <w:bCs w:val="0"/>
+          <w:sz w:val="28"/>
+          <w:szCs w:val="28"/>
+        </w:rPr>
+        <w:t xml:space="preserve"> perioada de timp, </w:t>
+      </w:r>
+      <w:proofErr w:type="spellStart"/>
+      <w:r>
+        <w:rPr>
+          <w:rFonts w:ascii="Times New Roman" w:hAnsi="Times New Roman" w:eastAsia="Times New Roman" w:cs="Times New Roman"/>
+          <w:b w:val="0"/>
+          <w:bCs w:val="0"/>
+          <w:sz w:val="28"/>
+          <w:szCs w:val="28"/>
+        </w:rPr>
+        <w:t>fara</w:t>
+      </w:r>
+      <w:proofErr w:type="spellEnd"/>
+      <w:r>
+        <w:rPr>
+          <w:rFonts w:ascii="Times New Roman" w:hAnsi="Times New Roman" w:eastAsia="Times New Roman" w:cs="Times New Roman"/>
+          <w:b w:val="0"/>
+          <w:bCs w:val="0"/>
+          <w:sz w:val="28"/>
+          <w:szCs w:val="28"/>
+        </w:rPr>
+        <w:t xml:space="preserve"> ca acesta sa fie nevoit sa se </w:t>
+      </w:r>
+      <w:proofErr w:type="spellStart"/>
+      <w:r>
+        <w:rPr>
+          <w:rFonts w:ascii="Times New Roman" w:hAnsi="Times New Roman" w:eastAsia="Times New Roman" w:cs="Times New Roman"/>
+          <w:b w:val="0"/>
+          <w:bCs w:val="0"/>
+          <w:sz w:val="28"/>
+          <w:szCs w:val="28"/>
+        </w:rPr>
+        <w:t>logheze</w:t>
+      </w:r>
+      <w:proofErr w:type="spellEnd"/>
+      <w:r>
+        <w:rPr>
+          <w:rFonts w:ascii="Times New Roman" w:hAnsi="Times New Roman" w:eastAsia="Times New Roman" w:cs="Times New Roman"/>
+          <w:b w:val="0"/>
+          <w:bCs w:val="0"/>
+          <w:sz w:val="28"/>
+          <w:szCs w:val="28"/>
+        </w:rPr>
+        <w:t xml:space="preserve"> pe site.</w:t>
+      </w:r>
+    </w:p>
+    <w:p>
+      <w:pPr>
+        <w:pStyle w:val="ListParagraph"/>
+        <w:numPr>
+          <w:ilvl w:val="0"/>
+          <w:numId w:val="1"/>
+        </w:numPr>
+        <w:jc w:val="left"/>
+        <w:rPr>
+          <w:b w:val="0"/>
+          <w:bCs w:val="0"/>
+          <w:sz w:val="28"/>
+          <w:szCs w:val="28"/>
+        </w:rPr>
+      </w:pPr>
+      <w:r>
+        <w:rPr>
+          <w:rFonts w:ascii="Times New Roman" w:hAnsi="Times New Roman" w:eastAsia="Times New Roman" w:cs="Times New Roman"/>
+          <w:b w:val="0"/>
+          <w:bCs w:val="0"/>
+          <w:sz w:val="28"/>
+          <w:szCs w:val="28"/>
+        </w:rPr>
+        <w:t>Server-</w:t>
+      </w:r>
+      <w:proofErr w:type="spellStart"/>
+      <w:r>
+        <w:rPr>
+          <w:rFonts w:ascii="Times New Roman" w:hAnsi="Times New Roman" w:eastAsia="Times New Roman" w:cs="Times New Roman"/>
+          <w:b w:val="0"/>
+          <w:bCs w:val="0"/>
+          <w:sz w:val="28"/>
+          <w:szCs w:val="28"/>
+        </w:rPr>
+        <w:t>ul</w:t>
+      </w:r>
+      <w:proofErr w:type="spellEnd"/>
+      <w:r>
+        <w:rPr>
+          <w:rFonts w:ascii="Times New Roman" w:hAnsi="Times New Roman" w:eastAsia="Times New Roman" w:cs="Times New Roman"/>
+          <w:b w:val="0"/>
+          <w:bCs w:val="0"/>
+          <w:sz w:val="28"/>
+          <w:szCs w:val="28"/>
+        </w:rPr>
+        <w:t xml:space="preserve"> tine evidenta IP-urilor </w:t>
+      </w:r>
+      <w:proofErr w:type="spellStart"/>
+      <w:r>
+        <w:rPr>
+          <w:rFonts w:ascii="Times New Roman" w:hAnsi="Times New Roman" w:eastAsia="Times New Roman" w:cs="Times New Roman"/>
+          <w:b w:val="0"/>
+          <w:bCs w:val="0"/>
+          <w:sz w:val="28"/>
+          <w:szCs w:val="28"/>
+        </w:rPr>
+        <w:t>logate</w:t>
+      </w:r>
+      <w:proofErr w:type="spellEnd"/>
+      <w:r>
+        <w:rPr>
+          <w:rFonts w:ascii="Times New Roman" w:hAnsi="Times New Roman" w:eastAsia="Times New Roman" w:cs="Times New Roman"/>
+          <w:b w:val="0"/>
+          <w:bCs w:val="0"/>
+          <w:sz w:val="28"/>
+          <w:szCs w:val="28"/>
+        </w:rPr>
+        <w:t xml:space="preserve"> recent, daca IP-ul utilizatorului este in acea evidenta, utilizatorul va fi </w:t>
+      </w:r>
+      <w:proofErr w:type="spellStart"/>
+      <w:r>
+        <w:rPr>
+          <w:rFonts w:ascii="Times New Roman" w:hAnsi="Times New Roman" w:eastAsia="Times New Roman" w:cs="Times New Roman"/>
+          <w:b w:val="0"/>
+          <w:bCs w:val="0"/>
+          <w:sz w:val="28"/>
+          <w:szCs w:val="28"/>
+        </w:rPr>
+        <w:t>logat</w:t>
+      </w:r>
+      <w:proofErr w:type="spellEnd"/>
+      <w:r>
+        <w:rPr>
+          <w:rFonts w:ascii="Times New Roman" w:hAnsi="Times New Roman" w:eastAsia="Times New Roman" w:cs="Times New Roman"/>
+          <w:b w:val="0"/>
+          <w:bCs w:val="0"/>
+          <w:sz w:val="28"/>
+          <w:szCs w:val="28"/>
+        </w:rPr>
+        <w:t xml:space="preserve"> automat. IP-urile din aceasta evidenta vor avea asociate un </w:t>
+      </w:r>
+      <w:proofErr w:type="spellStart"/>
+      <w:r>
+        <w:rPr>
+          <w:rFonts w:ascii="Times New Roman" w:hAnsi="Times New Roman" w:eastAsia="Times New Roman" w:cs="Times New Roman"/>
+          <w:b w:val="0"/>
+          <w:bCs w:val="0"/>
+          <w:sz w:val="28"/>
+          <w:szCs w:val="28"/>
+        </w:rPr>
+        <w:t>timestamp</w:t>
+      </w:r>
+      <w:proofErr w:type="spellEnd"/>
+      <w:r>
+        <w:rPr>
+          <w:rFonts w:ascii="Times New Roman" w:hAnsi="Times New Roman" w:eastAsia="Times New Roman" w:cs="Times New Roman"/>
+          <w:b w:val="0"/>
+          <w:bCs w:val="0"/>
+          <w:sz w:val="28"/>
+          <w:szCs w:val="28"/>
+        </w:rPr>
+        <w:t xml:space="preserve"> al ultimei </w:t>
+      </w:r>
+      <w:proofErr w:type="spellStart"/>
+      <w:r>
+        <w:rPr>
+          <w:rFonts w:ascii="Times New Roman" w:hAnsi="Times New Roman" w:eastAsia="Times New Roman" w:cs="Times New Roman"/>
+          <w:b w:val="0"/>
+          <w:bCs w:val="0"/>
+          <w:sz w:val="28"/>
+          <w:szCs w:val="28"/>
+        </w:rPr>
+        <w:t>accesari</w:t>
+      </w:r>
+      <w:proofErr w:type="spellEnd"/>
+      <w:r>
+        <w:rPr>
+          <w:rFonts w:ascii="Times New Roman" w:hAnsi="Times New Roman" w:eastAsia="Times New Roman" w:cs="Times New Roman"/>
+          <w:b w:val="0"/>
+          <w:bCs w:val="0"/>
+          <w:sz w:val="28"/>
+          <w:szCs w:val="28"/>
+        </w:rPr>
+        <w:t xml:space="preserve"> a </w:t>
+      </w:r>
+      <w:proofErr w:type="spellStart"/>
+      <w:r>
+        <w:rPr>
+          <w:rFonts w:ascii="Times New Roman" w:hAnsi="Times New Roman" w:eastAsia="Times New Roman" w:cs="Times New Roman"/>
+          <w:b w:val="0"/>
+          <w:bCs w:val="0"/>
+          <w:sz w:val="28"/>
+          <w:szCs w:val="28"/>
+        </w:rPr>
+        <w:t>user</w:t>
+      </w:r>
+      <w:proofErr w:type="spellEnd"/>
+      <w:r>
+        <w:rPr>
+          <w:rFonts w:ascii="Times New Roman" w:hAnsi="Times New Roman" w:eastAsia="Times New Roman" w:cs="Times New Roman"/>
+          <w:b w:val="0"/>
+          <w:bCs w:val="0"/>
+          <w:sz w:val="28"/>
+          <w:szCs w:val="28"/>
+        </w:rPr>
+        <w:t xml:space="preserve">-ului. IP-urile sunt </w:t>
+      </w:r>
+      <w:proofErr w:type="spellStart"/>
+      <w:r>
+        <w:rPr>
+          <w:rFonts w:ascii="Times New Roman" w:hAnsi="Times New Roman" w:eastAsia="Times New Roman" w:cs="Times New Roman"/>
+          <w:b w:val="0"/>
+          <w:bCs w:val="0"/>
+          <w:sz w:val="28"/>
+          <w:szCs w:val="28"/>
+        </w:rPr>
+        <w:t>sterse</w:t>
+      </w:r>
+      <w:proofErr w:type="spellEnd"/>
+      <w:r>
+        <w:rPr>
+          <w:rFonts w:ascii="Times New Roman" w:hAnsi="Times New Roman" w:eastAsia="Times New Roman" w:cs="Times New Roman"/>
+          <w:b w:val="0"/>
+          <w:bCs w:val="0"/>
+          <w:sz w:val="28"/>
+          <w:szCs w:val="28"/>
+        </w:rPr>
+        <w:t xml:space="preserve"> din lista </w:t>
+      </w:r>
+      <w:proofErr w:type="spellStart"/>
+      <w:r>
+        <w:rPr>
+          <w:rFonts w:ascii="Times New Roman" w:hAnsi="Times New Roman" w:eastAsia="Times New Roman" w:cs="Times New Roman"/>
+          <w:b w:val="0"/>
+          <w:bCs w:val="0"/>
+          <w:sz w:val="28"/>
+          <w:szCs w:val="28"/>
+        </w:rPr>
+        <w:t>cand</w:t>
+      </w:r>
+      <w:proofErr w:type="spellEnd"/>
+      <w:r>
+        <w:rPr>
+          <w:rFonts w:ascii="Times New Roman" w:hAnsi="Times New Roman" w:eastAsia="Times New Roman" w:cs="Times New Roman"/>
+          <w:b w:val="0"/>
+          <w:bCs w:val="0"/>
+          <w:sz w:val="28"/>
+          <w:szCs w:val="28"/>
+        </w:rPr>
+        <w:t xml:space="preserve"> “perioada” lor expira, utilizatorul fiind nevoit sa se </w:t>
+      </w:r>
+      <w:proofErr w:type="spellStart"/>
+      <w:r>
+        <w:rPr>
+          <w:rFonts w:ascii="Times New Roman" w:hAnsi="Times New Roman" w:eastAsia="Times New Roman" w:cs="Times New Roman"/>
+          <w:b w:val="0"/>
+          <w:bCs w:val="0"/>
+          <w:sz w:val="28"/>
+          <w:szCs w:val="28"/>
+        </w:rPr>
+        <w:t>relogheze</w:t>
+      </w:r>
+      <w:proofErr w:type="spellEnd"/>
+      <w:r>
+        <w:rPr>
+          <w:rFonts w:ascii="Times New Roman" w:hAnsi="Times New Roman" w:eastAsia="Times New Roman" w:cs="Times New Roman"/>
+          <w:b w:val="0"/>
+          <w:bCs w:val="0"/>
+          <w:sz w:val="28"/>
+          <w:szCs w:val="28"/>
+        </w:rPr>
+        <w:t xml:space="preserve"> cu </w:t>
+      </w:r>
+      <w:proofErr w:type="spellStart"/>
+      <w:r>
+        <w:rPr>
+          <w:rFonts w:ascii="Times New Roman" w:hAnsi="Times New Roman" w:eastAsia="Times New Roman" w:cs="Times New Roman"/>
+          <w:b w:val="0"/>
+          <w:bCs w:val="0"/>
+          <w:sz w:val="28"/>
+          <w:szCs w:val="28"/>
+        </w:rPr>
+        <w:t>credentialele</w:t>
+      </w:r>
+      <w:proofErr w:type="spellEnd"/>
+      <w:r>
+        <w:rPr>
+          <w:rFonts w:ascii="Times New Roman" w:hAnsi="Times New Roman" w:eastAsia="Times New Roman" w:cs="Times New Roman"/>
+          <w:b w:val="0"/>
+          <w:bCs w:val="0"/>
+          <w:sz w:val="28"/>
+          <w:szCs w:val="28"/>
+        </w:rPr>
+        <w:t xml:space="preserve"> sale.</w:t>
+      </w:r>
+    </w:p>
+    <w:p>
+      <w:pPr>
+        <w:pStyle w:val="ListParagraph"/>
+        <w:numPr>
+          <w:ilvl w:val="0"/>
+          <w:numId w:val="1"/>
+        </w:numPr>
+        <w:jc w:val="left"/>
+        <w:rPr>
+          <w:b w:val="0"/>
+          <w:bCs w:val="0"/>
+          <w:sz w:val="28"/>
+          <w:szCs w:val="28"/>
+        </w:rPr>
+      </w:pPr>
+      <w:r>
+        <w:rPr>
+          <w:rFonts w:ascii="Times New Roman" w:hAnsi="Times New Roman" w:eastAsia="Times New Roman" w:cs="Times New Roman"/>
+          <w:b w:val="0"/>
+          <w:bCs w:val="0"/>
+          <w:sz w:val="28"/>
+          <w:szCs w:val="28"/>
+        </w:rPr>
+        <w:t xml:space="preserve">Site-ul </w:t>
+      </w:r>
+      <w:proofErr w:type="spellStart"/>
+      <w:r>
+        <w:rPr>
+          <w:rFonts w:ascii="Times New Roman" w:hAnsi="Times New Roman" w:eastAsia="Times New Roman" w:cs="Times New Roman"/>
+          <w:b w:val="0"/>
+          <w:bCs w:val="0"/>
+          <w:sz w:val="28"/>
+          <w:szCs w:val="28"/>
+        </w:rPr>
+        <w:t>creeaza</w:t>
+      </w:r>
+      <w:proofErr w:type="spellEnd"/>
+      <w:r>
+        <w:rPr>
+          <w:rFonts w:ascii="Times New Roman" w:hAnsi="Times New Roman" w:eastAsia="Times New Roman" w:cs="Times New Roman"/>
+          <w:b w:val="0"/>
+          <w:bCs w:val="0"/>
+          <w:sz w:val="28"/>
+          <w:szCs w:val="28"/>
+        </w:rPr>
+        <w:t xml:space="preserve"> un </w:t>
+      </w:r>
+      <w:proofErr w:type="spellStart"/>
+      <w:r>
+        <w:rPr>
+          <w:rFonts w:ascii="Times New Roman" w:hAnsi="Times New Roman" w:eastAsia="Times New Roman" w:cs="Times New Roman"/>
+          <w:b w:val="0"/>
+          <w:bCs w:val="0"/>
+          <w:sz w:val="28"/>
+          <w:szCs w:val="28"/>
+        </w:rPr>
+        <w:t>fisier</w:t>
+      </w:r>
+      <w:proofErr w:type="spellEnd"/>
+      <w:r>
+        <w:rPr>
+          <w:rFonts w:ascii="Times New Roman" w:hAnsi="Times New Roman" w:eastAsia="Times New Roman" w:cs="Times New Roman"/>
+          <w:b w:val="0"/>
+          <w:bCs w:val="0"/>
+          <w:sz w:val="28"/>
+          <w:szCs w:val="28"/>
+        </w:rPr>
+        <w:t xml:space="preserve"> mic pe </w:t>
+      </w:r>
+      <w:proofErr w:type="spellStart"/>
+      <w:r>
+        <w:rPr>
+          <w:rFonts w:ascii="Times New Roman" w:hAnsi="Times New Roman" w:eastAsia="Times New Roman" w:cs="Times New Roman"/>
+          <w:b w:val="0"/>
+          <w:bCs w:val="0"/>
+          <w:sz w:val="28"/>
+          <w:szCs w:val="28"/>
+        </w:rPr>
+        <w:t>masina</w:t>
+      </w:r>
+      <w:proofErr w:type="spellEnd"/>
+      <w:r>
+        <w:rPr>
+          <w:rFonts w:ascii="Times New Roman" w:hAnsi="Times New Roman" w:eastAsia="Times New Roman" w:cs="Times New Roman"/>
+          <w:b w:val="0"/>
+          <w:bCs w:val="0"/>
+          <w:sz w:val="28"/>
+          <w:szCs w:val="28"/>
+        </w:rPr>
+        <w:t xml:space="preserve"> utilizatorului ce joaca rolul unui fel de cookie (poate fi folosit si pentru alte </w:t>
+      </w:r>
+      <w:proofErr w:type="spellStart"/>
+      <w:r>
+        <w:rPr>
+          <w:rFonts w:ascii="Times New Roman" w:hAnsi="Times New Roman" w:eastAsia="Times New Roman" w:cs="Times New Roman"/>
+          <w:b w:val="0"/>
+          <w:bCs w:val="0"/>
+          <w:sz w:val="28"/>
+          <w:szCs w:val="28"/>
+        </w:rPr>
+        <w:t>functionalitati</w:t>
+      </w:r>
+      <w:proofErr w:type="spellEnd"/>
+      <w:r>
+        <w:rPr>
+          <w:rFonts w:ascii="Times New Roman" w:hAnsi="Times New Roman" w:eastAsia="Times New Roman" w:cs="Times New Roman"/>
+          <w:b w:val="0"/>
+          <w:bCs w:val="0"/>
+          <w:sz w:val="28"/>
+          <w:szCs w:val="28"/>
+        </w:rPr>
+        <w:t xml:space="preserve"> nu doar persistenta, </w:t>
+      </w:r>
+      <w:proofErr w:type="spellStart"/>
+      <w:r>
+        <w:rPr>
+          <w:rFonts w:ascii="Times New Roman" w:hAnsi="Times New Roman" w:eastAsia="Times New Roman" w:cs="Times New Roman"/>
+          <w:b w:val="0"/>
+          <w:bCs w:val="0"/>
+          <w:sz w:val="28"/>
+          <w:szCs w:val="28"/>
+        </w:rPr>
+        <w:t>ramane</w:t>
+      </w:r>
+      <w:proofErr w:type="spellEnd"/>
+      <w:r>
+        <w:rPr>
+          <w:rFonts w:ascii="Times New Roman" w:hAnsi="Times New Roman" w:eastAsia="Times New Roman" w:cs="Times New Roman"/>
+          <w:b w:val="0"/>
+          <w:bCs w:val="0"/>
+          <w:sz w:val="28"/>
+          <w:szCs w:val="28"/>
+        </w:rPr>
+        <w:t xml:space="preserve"> de </w:t>
+      </w:r>
+      <w:proofErr w:type="spellStart"/>
+      <w:r>
+        <w:rPr>
+          <w:rFonts w:ascii="Times New Roman" w:hAnsi="Times New Roman" w:eastAsia="Times New Roman" w:cs="Times New Roman"/>
+          <w:b w:val="0"/>
+          <w:bCs w:val="0"/>
+          <w:sz w:val="28"/>
+          <w:szCs w:val="28"/>
+        </w:rPr>
+        <w:t>vazut</w:t>
+      </w:r>
+      <w:proofErr w:type="spellEnd"/>
+      <w:r>
+        <w:rPr>
+          <w:rFonts w:ascii="Times New Roman" w:hAnsi="Times New Roman" w:eastAsia="Times New Roman" w:cs="Times New Roman"/>
+          <w:b w:val="0"/>
+          <w:bCs w:val="0"/>
+          <w:sz w:val="28"/>
+          <w:szCs w:val="28"/>
+        </w:rPr>
+        <w:t xml:space="preserve"> la implementare).Numele </w:t>
+      </w:r>
+      <w:proofErr w:type="spellStart"/>
+      <w:r>
+        <w:rPr>
+          <w:rFonts w:ascii="Times New Roman" w:hAnsi="Times New Roman" w:eastAsia="Times New Roman" w:cs="Times New Roman"/>
+          <w:b w:val="0"/>
+          <w:bCs w:val="0"/>
+          <w:sz w:val="28"/>
+          <w:szCs w:val="28"/>
+        </w:rPr>
+        <w:t>fisierului</w:t>
+      </w:r>
+      <w:proofErr w:type="spellEnd"/>
+      <w:r>
+        <w:rPr>
+          <w:rFonts w:ascii="Times New Roman" w:hAnsi="Times New Roman" w:eastAsia="Times New Roman" w:cs="Times New Roman"/>
+          <w:b w:val="0"/>
+          <w:bCs w:val="0"/>
+          <w:sz w:val="28"/>
+          <w:szCs w:val="28"/>
+        </w:rPr>
+        <w:t xml:space="preserve"> va fi generat in </w:t>
+      </w:r>
+      <w:proofErr w:type="spellStart"/>
+      <w:r>
+        <w:rPr>
+          <w:rFonts w:ascii="Times New Roman" w:hAnsi="Times New Roman" w:eastAsia="Times New Roman" w:cs="Times New Roman"/>
+          <w:b w:val="0"/>
+          <w:bCs w:val="0"/>
+          <w:sz w:val="28"/>
+          <w:szCs w:val="28"/>
+        </w:rPr>
+        <w:t>functie</w:t>
+      </w:r>
+      <w:proofErr w:type="spellEnd"/>
+      <w:r>
+        <w:rPr>
+          <w:rFonts w:ascii="Times New Roman" w:hAnsi="Times New Roman" w:eastAsia="Times New Roman" w:cs="Times New Roman"/>
+          <w:b w:val="0"/>
+          <w:bCs w:val="0"/>
+          <w:sz w:val="28"/>
+          <w:szCs w:val="28"/>
+        </w:rPr>
+        <w:t xml:space="preserve"> de email-</w:t>
+      </w:r>
+      <w:proofErr w:type="spellStart"/>
+      <w:r>
+        <w:rPr>
+          <w:rFonts w:ascii="Times New Roman" w:hAnsi="Times New Roman" w:eastAsia="Times New Roman" w:cs="Times New Roman"/>
+          <w:b w:val="0"/>
+          <w:bCs w:val="0"/>
+          <w:sz w:val="28"/>
+          <w:szCs w:val="28"/>
+        </w:rPr>
+        <w:t>ul</w:t>
+      </w:r>
+      <w:proofErr w:type="spellEnd"/>
+      <w:r>
+        <w:rPr>
+          <w:rFonts w:ascii="Times New Roman" w:hAnsi="Times New Roman" w:eastAsia="Times New Roman" w:cs="Times New Roman"/>
+          <w:b w:val="0"/>
+          <w:bCs w:val="0"/>
+          <w:sz w:val="28"/>
+          <w:szCs w:val="28"/>
+        </w:rPr>
+        <w:t xml:space="preserve"> utilizatorului(nu e </w:t>
+      </w:r>
+      <w:proofErr w:type="spellStart"/>
+      <w:r>
+        <w:rPr>
+          <w:rFonts w:ascii="Times New Roman" w:hAnsi="Times New Roman" w:eastAsia="Times New Roman" w:cs="Times New Roman"/>
+          <w:b w:val="0"/>
+          <w:bCs w:val="0"/>
+          <w:sz w:val="28"/>
+          <w:szCs w:val="28"/>
+        </w:rPr>
+        <w:t>batut</w:t>
+      </w:r>
+      <w:proofErr w:type="spellEnd"/>
+      <w:r>
+        <w:rPr>
+          <w:rFonts w:ascii="Times New Roman" w:hAnsi="Times New Roman" w:eastAsia="Times New Roman" w:cs="Times New Roman"/>
+          <w:b w:val="0"/>
+          <w:bCs w:val="0"/>
+          <w:sz w:val="28"/>
+          <w:szCs w:val="28"/>
+        </w:rPr>
+        <w:t xml:space="preserve"> in cuie/</w:t>
+      </w:r>
+      <w:proofErr w:type="spellStart"/>
+      <w:r>
+        <w:rPr>
+          <w:rFonts w:ascii="Times New Roman" w:hAnsi="Times New Roman" w:eastAsia="Times New Roman" w:cs="Times New Roman"/>
+          <w:b w:val="0"/>
+          <w:bCs w:val="0"/>
+          <w:sz w:val="28"/>
+          <w:szCs w:val="28"/>
+        </w:rPr>
+        <w:t>subject</w:t>
+      </w:r>
+      <w:proofErr w:type="spellEnd"/>
+      <w:r>
+        <w:rPr>
+          <w:rFonts w:ascii="Times New Roman" w:hAnsi="Times New Roman" w:eastAsia="Times New Roman" w:cs="Times New Roman"/>
+          <w:b w:val="0"/>
+          <w:bCs w:val="0"/>
+          <w:sz w:val="28"/>
+          <w:szCs w:val="28"/>
+        </w:rPr>
+        <w:t xml:space="preserve"> </w:t>
+      </w:r>
+      <w:proofErr w:type="spellStart"/>
+      <w:r>
+        <w:rPr>
+          <w:rFonts w:ascii="Times New Roman" w:hAnsi="Times New Roman" w:eastAsia="Times New Roman" w:cs="Times New Roman"/>
+          <w:b w:val="0"/>
+          <w:bCs w:val="0"/>
+          <w:sz w:val="28"/>
+          <w:szCs w:val="28"/>
+        </w:rPr>
+        <w:t>to</w:t>
+      </w:r>
+      <w:proofErr w:type="spellEnd"/>
+      <w:r>
+        <w:rPr>
+          <w:rFonts w:ascii="Times New Roman" w:hAnsi="Times New Roman" w:eastAsia="Times New Roman" w:cs="Times New Roman"/>
+          <w:b w:val="0"/>
+          <w:bCs w:val="0"/>
+          <w:sz w:val="28"/>
+          <w:szCs w:val="28"/>
+        </w:rPr>
+        <w:t xml:space="preserve"> </w:t>
+      </w:r>
+      <w:proofErr w:type="spellStart"/>
+      <w:r>
+        <w:rPr>
+          <w:rFonts w:ascii="Times New Roman" w:hAnsi="Times New Roman" w:eastAsia="Times New Roman" w:cs="Times New Roman"/>
+          <w:b w:val="0"/>
+          <w:bCs w:val="0"/>
+          <w:sz w:val="28"/>
+          <w:szCs w:val="28"/>
+        </w:rPr>
+        <w:t>change</w:t>
+      </w:r>
+      <w:proofErr w:type="spellEnd"/>
+      <w:r>
+        <w:rPr>
+          <w:rFonts w:ascii="Times New Roman" w:hAnsi="Times New Roman" w:eastAsia="Times New Roman" w:cs="Times New Roman"/>
+          <w:b w:val="0"/>
+          <w:bCs w:val="0"/>
+          <w:sz w:val="28"/>
+          <w:szCs w:val="28"/>
+        </w:rPr>
+        <w:t>). Similar primei metode, “cookie”-</w:t>
+      </w:r>
+      <w:proofErr w:type="spellStart"/>
+      <w:r>
+        <w:rPr>
+          <w:rFonts w:ascii="Times New Roman" w:hAnsi="Times New Roman" w:eastAsia="Times New Roman" w:cs="Times New Roman"/>
+          <w:b w:val="0"/>
+          <w:bCs w:val="0"/>
+          <w:sz w:val="28"/>
+          <w:szCs w:val="28"/>
+        </w:rPr>
+        <w:t>ul</w:t>
+      </w:r>
+      <w:proofErr w:type="spellEnd"/>
+      <w:r>
+        <w:rPr>
+          <w:rFonts w:ascii="Times New Roman" w:hAnsi="Times New Roman" w:eastAsia="Times New Roman" w:cs="Times New Roman"/>
+          <w:b w:val="0"/>
+          <w:bCs w:val="0"/>
+          <w:sz w:val="28"/>
+          <w:szCs w:val="28"/>
+        </w:rPr>
+        <w:t xml:space="preserve"> va tine </w:t>
+      </w:r>
+      <w:proofErr w:type="spellStart"/>
+      <w:r>
+        <w:rPr>
+          <w:rFonts w:ascii="Times New Roman" w:hAnsi="Times New Roman" w:eastAsia="Times New Roman" w:cs="Times New Roman"/>
+          <w:b w:val="0"/>
+          <w:bCs w:val="0"/>
+          <w:sz w:val="28"/>
+          <w:szCs w:val="28"/>
+        </w:rPr>
+        <w:t>inauntru</w:t>
+      </w:r>
+      <w:proofErr w:type="spellEnd"/>
+      <w:r>
+        <w:rPr>
+          <w:rFonts w:ascii="Times New Roman" w:hAnsi="Times New Roman" w:eastAsia="Times New Roman" w:cs="Times New Roman"/>
+          <w:b w:val="0"/>
+          <w:bCs w:val="0"/>
+          <w:sz w:val="28"/>
+          <w:szCs w:val="28"/>
+        </w:rPr>
+        <w:t xml:space="preserve"> un </w:t>
+      </w:r>
+      <w:proofErr w:type="spellStart"/>
+      <w:r>
+        <w:rPr>
+          <w:rFonts w:ascii="Times New Roman" w:hAnsi="Times New Roman" w:eastAsia="Times New Roman" w:cs="Times New Roman"/>
+          <w:b w:val="0"/>
+          <w:bCs w:val="0"/>
+          <w:sz w:val="28"/>
+          <w:szCs w:val="28"/>
+        </w:rPr>
+        <w:t>timestamp</w:t>
+      </w:r>
+      <w:proofErr w:type="spellEnd"/>
+      <w:r>
+        <w:rPr>
+          <w:rFonts w:ascii="Times New Roman" w:hAnsi="Times New Roman" w:eastAsia="Times New Roman" w:cs="Times New Roman"/>
+          <w:b w:val="0"/>
+          <w:bCs w:val="0"/>
+          <w:sz w:val="28"/>
+          <w:szCs w:val="28"/>
+        </w:rPr>
+        <w:t xml:space="preserve">. </w:t>
+      </w:r>
+      <w:proofErr w:type="spellStart"/>
+      <w:r>
+        <w:rPr>
+          <w:rFonts w:ascii="Times New Roman" w:hAnsi="Times New Roman" w:eastAsia="Times New Roman" w:cs="Times New Roman"/>
+          <w:b w:val="0"/>
+          <w:bCs w:val="0"/>
+          <w:sz w:val="28"/>
+          <w:szCs w:val="28"/>
+        </w:rPr>
+        <w:t>Cand</w:t>
+      </w:r>
+      <w:proofErr w:type="spellEnd"/>
+      <w:r>
+        <w:rPr>
+          <w:rFonts w:ascii="Times New Roman" w:hAnsi="Times New Roman" w:eastAsia="Times New Roman" w:cs="Times New Roman"/>
+          <w:b w:val="0"/>
+          <w:bCs w:val="0"/>
+          <w:sz w:val="28"/>
+          <w:szCs w:val="28"/>
+        </w:rPr>
+        <w:t xml:space="preserve"> utilizatorul se </w:t>
+      </w:r>
+      <w:proofErr w:type="spellStart"/>
+      <w:r>
+        <w:rPr>
+          <w:rFonts w:ascii="Times New Roman" w:hAnsi="Times New Roman" w:eastAsia="Times New Roman" w:cs="Times New Roman"/>
+          <w:b w:val="0"/>
+          <w:bCs w:val="0"/>
+          <w:sz w:val="28"/>
+          <w:szCs w:val="28"/>
+        </w:rPr>
+        <w:t>logheaza</w:t>
+      </w:r>
+      <w:proofErr w:type="spellEnd"/>
+      <w:r>
+        <w:rPr>
+          <w:rFonts w:ascii="Times New Roman" w:hAnsi="Times New Roman" w:eastAsia="Times New Roman" w:cs="Times New Roman"/>
+          <w:b w:val="0"/>
+          <w:bCs w:val="0"/>
+          <w:sz w:val="28"/>
+          <w:szCs w:val="28"/>
+        </w:rPr>
+        <w:t xml:space="preserve">, site-ul va verifica existenta </w:t>
+      </w:r>
+      <w:proofErr w:type="spellStart"/>
+      <w:r>
+        <w:rPr>
+          <w:rFonts w:ascii="Times New Roman" w:hAnsi="Times New Roman" w:eastAsia="Times New Roman" w:cs="Times New Roman"/>
+          <w:b w:val="0"/>
+          <w:bCs w:val="0"/>
+          <w:sz w:val="28"/>
+          <w:szCs w:val="28"/>
+        </w:rPr>
+        <w:t>fisierului</w:t>
+      </w:r>
+      <w:proofErr w:type="spellEnd"/>
+      <w:r>
+        <w:rPr>
+          <w:rFonts w:ascii="Times New Roman" w:hAnsi="Times New Roman" w:eastAsia="Times New Roman" w:cs="Times New Roman"/>
+          <w:b w:val="0"/>
+          <w:bCs w:val="0"/>
+          <w:sz w:val="28"/>
+          <w:szCs w:val="28"/>
+        </w:rPr>
+        <w:t xml:space="preserve"> respectiv, daca exista, va interoga </w:t>
+      </w:r>
+      <w:proofErr w:type="spellStart"/>
+      <w:r>
+        <w:rPr>
+          <w:rFonts w:ascii="Times New Roman" w:hAnsi="Times New Roman" w:eastAsia="Times New Roman" w:cs="Times New Roman"/>
+          <w:b w:val="0"/>
+          <w:bCs w:val="0"/>
+          <w:sz w:val="28"/>
+          <w:szCs w:val="28"/>
+        </w:rPr>
+        <w:t>informatiile</w:t>
+      </w:r>
+      <w:proofErr w:type="spellEnd"/>
+      <w:r>
+        <w:rPr>
+          <w:rFonts w:ascii="Times New Roman" w:hAnsi="Times New Roman" w:eastAsia="Times New Roman" w:cs="Times New Roman"/>
+          <w:b w:val="0"/>
+          <w:bCs w:val="0"/>
+          <w:sz w:val="28"/>
+          <w:szCs w:val="28"/>
+        </w:rPr>
+        <w:t xml:space="preserve"> din el. Daca </w:t>
+      </w:r>
+      <w:proofErr w:type="spellStart"/>
+      <w:r>
+        <w:rPr>
+          <w:rFonts w:ascii="Times New Roman" w:hAnsi="Times New Roman" w:eastAsia="Times New Roman" w:cs="Times New Roman"/>
+          <w:b w:val="0"/>
+          <w:bCs w:val="0"/>
+          <w:sz w:val="28"/>
+          <w:szCs w:val="28"/>
+        </w:rPr>
+        <w:t>fisierul</w:t>
+      </w:r>
+      <w:proofErr w:type="spellEnd"/>
+      <w:r>
+        <w:rPr>
+          <w:rFonts w:ascii="Times New Roman" w:hAnsi="Times New Roman" w:eastAsia="Times New Roman" w:cs="Times New Roman"/>
+          <w:b w:val="0"/>
+          <w:bCs w:val="0"/>
+          <w:sz w:val="28"/>
+          <w:szCs w:val="28"/>
+        </w:rPr>
+        <w:t xml:space="preserve"> “expira”, site-ul va </w:t>
+      </w:r>
+      <w:proofErr w:type="spellStart"/>
+      <w:r>
+        <w:rPr>
+          <w:rFonts w:ascii="Times New Roman" w:hAnsi="Times New Roman" w:eastAsia="Times New Roman" w:cs="Times New Roman"/>
+          <w:b w:val="0"/>
+          <w:bCs w:val="0"/>
+          <w:sz w:val="28"/>
+          <w:szCs w:val="28"/>
+        </w:rPr>
+        <w:t>sterge</w:t>
+      </w:r>
+      <w:proofErr w:type="spellEnd"/>
+      <w:r>
+        <w:rPr>
+          <w:rFonts w:ascii="Times New Roman" w:hAnsi="Times New Roman" w:eastAsia="Times New Roman" w:cs="Times New Roman"/>
+          <w:b w:val="0"/>
+          <w:bCs w:val="0"/>
+          <w:sz w:val="28"/>
+          <w:szCs w:val="28"/>
+        </w:rPr>
+        <w:t xml:space="preserve"> </w:t>
+      </w:r>
+      <w:proofErr w:type="spellStart"/>
+      <w:r>
+        <w:rPr>
+          <w:rFonts w:ascii="Times New Roman" w:hAnsi="Times New Roman" w:eastAsia="Times New Roman" w:cs="Times New Roman"/>
+          <w:b w:val="0"/>
+          <w:bCs w:val="0"/>
+          <w:sz w:val="28"/>
+          <w:szCs w:val="28"/>
+        </w:rPr>
+        <w:t>fisierul</w:t>
+      </w:r>
+      <w:proofErr w:type="spellEnd"/>
+      <w:r>
+        <w:rPr>
+          <w:rFonts w:ascii="Times New Roman" w:hAnsi="Times New Roman" w:eastAsia="Times New Roman" w:cs="Times New Roman"/>
+          <w:b w:val="0"/>
+          <w:bCs w:val="0"/>
+          <w:sz w:val="28"/>
+          <w:szCs w:val="28"/>
+        </w:rPr>
+        <w:t xml:space="preserve"> si utilizatorul va fi nevoit sa se </w:t>
+      </w:r>
+      <w:proofErr w:type="spellStart"/>
+      <w:r>
+        <w:rPr>
+          <w:rFonts w:ascii="Times New Roman" w:hAnsi="Times New Roman" w:eastAsia="Times New Roman" w:cs="Times New Roman"/>
+          <w:b w:val="0"/>
+          <w:bCs w:val="0"/>
+          <w:sz w:val="28"/>
+          <w:szCs w:val="28"/>
+        </w:rPr>
+        <w:t>logheze</w:t>
+      </w:r>
+      <w:proofErr w:type="spellEnd"/>
+      <w:r>
+        <w:rPr>
+          <w:rFonts w:ascii="Times New Roman" w:hAnsi="Times New Roman" w:eastAsia="Times New Roman" w:cs="Times New Roman"/>
+          <w:b w:val="0"/>
+          <w:bCs w:val="0"/>
+          <w:sz w:val="28"/>
+          <w:szCs w:val="28"/>
+        </w:rPr>
+        <w:t xml:space="preserve">, </w:t>
+      </w:r>
+      <w:proofErr w:type="spellStart"/>
+      <w:r>
+        <w:rPr>
+          <w:rFonts w:ascii="Times New Roman" w:hAnsi="Times New Roman" w:eastAsia="Times New Roman" w:cs="Times New Roman"/>
+          <w:b w:val="0"/>
+          <w:bCs w:val="0"/>
+          <w:sz w:val="28"/>
+          <w:szCs w:val="28"/>
+        </w:rPr>
+        <w:t>facand</w:t>
+      </w:r>
+      <w:proofErr w:type="spellEnd"/>
+      <w:r>
+        <w:rPr>
+          <w:rFonts w:ascii="Times New Roman" w:hAnsi="Times New Roman" w:eastAsia="Times New Roman" w:cs="Times New Roman"/>
+          <w:b w:val="0"/>
+          <w:bCs w:val="0"/>
+          <w:sz w:val="28"/>
+          <w:szCs w:val="28"/>
+        </w:rPr>
+        <w:t xml:space="preserve"> astfel un </w:t>
+      </w:r>
+      <w:proofErr w:type="spellStart"/>
+      <w:r>
+        <w:rPr>
+          <w:rFonts w:ascii="Times New Roman" w:hAnsi="Times New Roman" w:eastAsia="Times New Roman" w:cs="Times New Roman"/>
+          <w:b w:val="0"/>
+          <w:bCs w:val="0"/>
+          <w:sz w:val="28"/>
+          <w:szCs w:val="28"/>
+        </w:rPr>
+        <w:t>fisier</w:t>
+      </w:r>
+      <w:proofErr w:type="spellEnd"/>
+      <w:r>
+        <w:rPr>
+          <w:rFonts w:ascii="Times New Roman" w:hAnsi="Times New Roman" w:eastAsia="Times New Roman" w:cs="Times New Roman"/>
+          <w:b w:val="0"/>
+          <w:bCs w:val="0"/>
+          <w:sz w:val="28"/>
+          <w:szCs w:val="28"/>
+        </w:rPr>
+        <w:t xml:space="preserve"> nou.</w:t>
+      </w:r>
+    </w:p>
+    <w:p>
+      <w:pPr>
+        <w:pStyle w:val="Normal"/>
+        <w:ind w:left="0" w:firstLine="708"/>
+        <w:jc w:val="left"/>
+        <w:rPr>
+          <w:rFonts w:ascii="Times New Roman" w:hAnsi="Times New Roman" w:eastAsia="Times New Roman" w:cs="Times New Roman"/>
+          <w:b w:val="0"/>
+          <w:bCs w:val="0"/>
+          <w:sz w:val="28"/>
+          <w:szCs w:val="28"/>
+        </w:rPr>
+      </w:pPr>
+      <w:r>
+        <w:rPr>
+          <w:rFonts w:ascii="Times New Roman" w:hAnsi="Times New Roman" w:eastAsia="Times New Roman" w:cs="Times New Roman"/>
+          <w:b w:val="0"/>
+          <w:bCs w:val="0"/>
+          <w:sz w:val="28"/>
+          <w:szCs w:val="28"/>
+        </w:rPr>
+        <w:t xml:space="preserve">Ambele metode au avantaje cat si dezavantaje. </w:t>
+      </w:r>
+    </w:p>
+    <w:p>
+      <w:pPr>
+        <w:pStyle w:val="Normal"/>
+        <w:ind w:left="0" w:firstLine="708"/>
+        <w:jc w:val="left"/>
+        <w:rPr>
+          <w:rFonts w:ascii="Times New Roman" w:hAnsi="Times New Roman" w:eastAsia="Times New Roman" w:cs="Times New Roman"/>
+          <w:b w:val="0"/>
+          <w:bCs w:val="0"/>
+          <w:sz w:val="28"/>
+          <w:szCs w:val="28"/>
+        </w:rPr>
+      </w:pPr>
+      <w:r>
+        <w:rPr>
+          <w:rFonts w:ascii="Times New Roman" w:hAnsi="Times New Roman" w:eastAsia="Times New Roman" w:cs="Times New Roman"/>
+          <w:b w:val="0"/>
+          <w:bCs w:val="0"/>
+          <w:sz w:val="28"/>
+          <w:szCs w:val="28"/>
+        </w:rPr>
+        <w:t xml:space="preserve">Prima metoda nu presupune crearea unui </w:t>
+      </w:r>
+      <w:proofErr w:type="spellStart"/>
+      <w:r>
+        <w:rPr>
+          <w:rFonts w:ascii="Times New Roman" w:hAnsi="Times New Roman" w:eastAsia="Times New Roman" w:cs="Times New Roman"/>
+          <w:b w:val="0"/>
+          <w:bCs w:val="0"/>
+          <w:sz w:val="28"/>
+          <w:szCs w:val="28"/>
+        </w:rPr>
+        <w:t>fisier</w:t>
+      </w:r>
+      <w:proofErr w:type="spellEnd"/>
+      <w:r>
+        <w:rPr>
+          <w:rFonts w:ascii="Times New Roman" w:hAnsi="Times New Roman" w:eastAsia="Times New Roman" w:cs="Times New Roman"/>
+          <w:b w:val="0"/>
+          <w:bCs w:val="0"/>
+          <w:sz w:val="28"/>
+          <w:szCs w:val="28"/>
+        </w:rPr>
+        <w:t xml:space="preserve"> pe disk-</w:t>
+      </w:r>
+      <w:proofErr w:type="spellStart"/>
+      <w:r>
+        <w:rPr>
+          <w:rFonts w:ascii="Times New Roman" w:hAnsi="Times New Roman" w:eastAsia="Times New Roman" w:cs="Times New Roman"/>
+          <w:b w:val="0"/>
+          <w:bCs w:val="0"/>
+          <w:sz w:val="28"/>
+          <w:szCs w:val="28"/>
+        </w:rPr>
+        <w:t>ul</w:t>
+      </w:r>
+      <w:proofErr w:type="spellEnd"/>
+      <w:r>
+        <w:rPr>
+          <w:rFonts w:ascii="Times New Roman" w:hAnsi="Times New Roman" w:eastAsia="Times New Roman" w:cs="Times New Roman"/>
+          <w:b w:val="0"/>
+          <w:bCs w:val="0"/>
+          <w:sz w:val="28"/>
+          <w:szCs w:val="28"/>
+        </w:rPr>
+        <w:t xml:space="preserve"> utilizatorului, </w:t>
+      </w:r>
+      <w:proofErr w:type="spellStart"/>
+      <w:r>
+        <w:rPr>
+          <w:rFonts w:ascii="Times New Roman" w:hAnsi="Times New Roman" w:eastAsia="Times New Roman" w:cs="Times New Roman"/>
+          <w:b w:val="0"/>
+          <w:bCs w:val="0"/>
+          <w:sz w:val="28"/>
+          <w:szCs w:val="28"/>
+        </w:rPr>
+        <w:t>fisier</w:t>
+      </w:r>
+      <w:proofErr w:type="spellEnd"/>
+      <w:r>
+        <w:rPr>
+          <w:rFonts w:ascii="Times New Roman" w:hAnsi="Times New Roman" w:eastAsia="Times New Roman" w:cs="Times New Roman"/>
+          <w:b w:val="0"/>
+          <w:bCs w:val="0"/>
+          <w:sz w:val="28"/>
+          <w:szCs w:val="28"/>
+        </w:rPr>
+        <w:t xml:space="preserve"> care poate fi interceptat (</w:t>
+      </w:r>
+      <w:proofErr w:type="spellStart"/>
+      <w:r>
+        <w:rPr>
+          <w:rFonts w:ascii="Times New Roman" w:hAnsi="Times New Roman" w:eastAsia="Times New Roman" w:cs="Times New Roman"/>
+          <w:b w:val="0"/>
+          <w:bCs w:val="0"/>
+          <w:sz w:val="28"/>
+          <w:szCs w:val="28"/>
+        </w:rPr>
+        <w:t>inca</w:t>
+      </w:r>
+      <w:proofErr w:type="spellEnd"/>
+      <w:r>
+        <w:rPr>
+          <w:rFonts w:ascii="Times New Roman" w:hAnsi="Times New Roman" w:eastAsia="Times New Roman" w:cs="Times New Roman"/>
+          <w:b w:val="0"/>
+          <w:bCs w:val="0"/>
+          <w:sz w:val="28"/>
+          <w:szCs w:val="28"/>
+        </w:rPr>
+        <w:t xml:space="preserve"> nu am </w:t>
+      </w:r>
+      <w:proofErr w:type="spellStart"/>
+      <w:r>
+        <w:rPr>
+          <w:rFonts w:ascii="Times New Roman" w:hAnsi="Times New Roman" w:eastAsia="Times New Roman" w:cs="Times New Roman"/>
+          <w:b w:val="0"/>
+          <w:bCs w:val="0"/>
+          <w:sz w:val="28"/>
+          <w:szCs w:val="28"/>
+        </w:rPr>
+        <w:t>gasit</w:t>
+      </w:r>
+      <w:proofErr w:type="spellEnd"/>
+      <w:r>
+        <w:rPr>
+          <w:rFonts w:ascii="Times New Roman" w:hAnsi="Times New Roman" w:eastAsia="Times New Roman" w:cs="Times New Roman"/>
+          <w:b w:val="0"/>
+          <w:bCs w:val="0"/>
+          <w:sz w:val="28"/>
+          <w:szCs w:val="28"/>
+        </w:rPr>
+        <w:t xml:space="preserve"> o </w:t>
+      </w:r>
+      <w:proofErr w:type="spellStart"/>
+      <w:r>
+        <w:rPr>
+          <w:rFonts w:ascii="Times New Roman" w:hAnsi="Times New Roman" w:eastAsia="Times New Roman" w:cs="Times New Roman"/>
+          <w:b w:val="0"/>
+          <w:bCs w:val="0"/>
+          <w:sz w:val="28"/>
+          <w:szCs w:val="28"/>
+        </w:rPr>
+        <w:t>solutie</w:t>
+      </w:r>
+      <w:proofErr w:type="spellEnd"/>
+      <w:r>
+        <w:rPr>
+          <w:rFonts w:ascii="Times New Roman" w:hAnsi="Times New Roman" w:eastAsia="Times New Roman" w:cs="Times New Roman"/>
+          <w:b w:val="0"/>
+          <w:bCs w:val="0"/>
+          <w:sz w:val="28"/>
+          <w:szCs w:val="28"/>
+        </w:rPr>
+        <w:t xml:space="preserve"> pentru problema asta de securitate dar sigur sunt) dar nu este scalabila pentru </w:t>
+      </w:r>
+      <w:proofErr w:type="spellStart"/>
+      <w:r>
+        <w:rPr>
+          <w:rFonts w:ascii="Times New Roman" w:hAnsi="Times New Roman" w:eastAsia="Times New Roman" w:cs="Times New Roman"/>
+          <w:b w:val="0"/>
+          <w:bCs w:val="0"/>
+          <w:sz w:val="28"/>
+          <w:szCs w:val="28"/>
+        </w:rPr>
+        <w:t>multi</w:t>
+      </w:r>
+      <w:proofErr w:type="spellEnd"/>
+      <w:r>
+        <w:rPr>
+          <w:rFonts w:ascii="Times New Roman" w:hAnsi="Times New Roman" w:eastAsia="Times New Roman" w:cs="Times New Roman"/>
+          <w:b w:val="0"/>
+          <w:bCs w:val="0"/>
+          <w:sz w:val="28"/>
+          <w:szCs w:val="28"/>
+        </w:rPr>
+        <w:t xml:space="preserve"> utilizatori, e costisitoare din punct de vedere al performantei pentru foarte </w:t>
+      </w:r>
+      <w:proofErr w:type="spellStart"/>
+      <w:r>
+        <w:rPr>
+          <w:rFonts w:ascii="Times New Roman" w:hAnsi="Times New Roman" w:eastAsia="Times New Roman" w:cs="Times New Roman"/>
+          <w:b w:val="0"/>
+          <w:bCs w:val="0"/>
+          <w:sz w:val="28"/>
+          <w:szCs w:val="28"/>
+        </w:rPr>
+        <w:t>multi</w:t>
+      </w:r>
+      <w:proofErr w:type="spellEnd"/>
+      <w:r>
+        <w:rPr>
+          <w:rFonts w:ascii="Times New Roman" w:hAnsi="Times New Roman" w:eastAsia="Times New Roman" w:cs="Times New Roman"/>
+          <w:b w:val="0"/>
+          <w:bCs w:val="0"/>
+          <w:sz w:val="28"/>
+          <w:szCs w:val="28"/>
+        </w:rPr>
+        <w:t xml:space="preserve"> utilizatori.</w:t>
+      </w:r>
+    </w:p>
+    <w:p>
+      <w:pPr>
+        <w:pStyle w:val="Normal"/>
+        <w:ind w:left="0" w:firstLine="708"/>
+        <w:jc w:val="left"/>
+        <w:rPr>
+          <w:rFonts w:ascii="Times New Roman" w:hAnsi="Times New Roman" w:eastAsia="Times New Roman" w:cs="Times New Roman"/>
+          <w:b w:val="0"/>
+          <w:bCs w:val="0"/>
+          <w:sz w:val="28"/>
+          <w:szCs w:val="28"/>
+        </w:rPr>
+      </w:pPr>
+      <w:r>
+        <w:rPr>
+          <w:rFonts w:ascii="Times New Roman" w:hAnsi="Times New Roman" w:eastAsia="Times New Roman" w:cs="Times New Roman"/>
+          <w:b w:val="0"/>
+          <w:bCs w:val="0"/>
+          <w:sz w:val="28"/>
+          <w:szCs w:val="28"/>
+        </w:rPr>
+        <w:t xml:space="preserve">A doua metoda nu </w:t>
+      </w:r>
+      <w:proofErr w:type="spellStart"/>
+      <w:r>
+        <w:rPr>
+          <w:rFonts w:ascii="Times New Roman" w:hAnsi="Times New Roman" w:eastAsia="Times New Roman" w:cs="Times New Roman"/>
+          <w:b w:val="0"/>
+          <w:bCs w:val="0"/>
+          <w:sz w:val="28"/>
+          <w:szCs w:val="28"/>
+        </w:rPr>
+        <w:t>afecteaza</w:t>
+      </w:r>
+      <w:proofErr w:type="spellEnd"/>
+      <w:r>
+        <w:rPr>
+          <w:rFonts w:ascii="Times New Roman" w:hAnsi="Times New Roman" w:eastAsia="Times New Roman" w:cs="Times New Roman"/>
+          <w:b w:val="0"/>
+          <w:bCs w:val="0"/>
+          <w:sz w:val="28"/>
+          <w:szCs w:val="28"/>
+        </w:rPr>
+        <w:t xml:space="preserve"> performanta si/sau </w:t>
+      </w:r>
+      <w:proofErr w:type="spellStart"/>
+      <w:r>
+        <w:rPr>
+          <w:rFonts w:ascii="Times New Roman" w:hAnsi="Times New Roman" w:eastAsia="Times New Roman" w:cs="Times New Roman"/>
+          <w:b w:val="0"/>
+          <w:bCs w:val="0"/>
+          <w:sz w:val="28"/>
+          <w:szCs w:val="28"/>
+        </w:rPr>
+        <w:t>experienta</w:t>
+      </w:r>
+      <w:proofErr w:type="spellEnd"/>
+      <w:r>
+        <w:rPr>
+          <w:rFonts w:ascii="Times New Roman" w:hAnsi="Times New Roman" w:eastAsia="Times New Roman" w:cs="Times New Roman"/>
+          <w:b w:val="0"/>
+          <w:bCs w:val="0"/>
+          <w:sz w:val="28"/>
+          <w:szCs w:val="28"/>
+        </w:rPr>
+        <w:t xml:space="preserve"> utilizatorului dar poate fi un punct vulnerabil din punct de vedere al securitatii.</w:t>
+      </w:r>
+    </w:p>
+    <w:p>
+      <w:pPr>
+        <w:pStyle w:val="Normal"/>
+        <w:ind w:left="0" w:firstLine="708"/>
+        <w:jc w:val="left"/>
+        <w:rPr>
+          <w:rFonts w:ascii="Times New Roman" w:hAnsi="Times New Roman" w:eastAsia="Times New Roman" w:cs="Times New Roman"/>
+          <w:b w:val="0"/>
+          <w:bCs w:val="0"/>
+          <w:sz w:val="28"/>
+          <w:szCs w:val="28"/>
+        </w:rPr>
+      </w:pPr>
+      <w:r>
+        <w:rPr>
+          <w:rFonts w:ascii="Times New Roman" w:hAnsi="Times New Roman" w:eastAsia="Times New Roman" w:cs="Times New Roman"/>
+          <w:b w:val="0"/>
+          <w:bCs w:val="0"/>
+          <w:sz w:val="28"/>
+          <w:szCs w:val="28"/>
+        </w:rPr>
+        <w:t xml:space="preserve">Metodele prezentate nu sunt finale, poate ne </w:t>
+      </w:r>
+      <w:proofErr w:type="spellStart"/>
+      <w:r>
+        <w:rPr>
+          <w:rFonts w:ascii="Times New Roman" w:hAnsi="Times New Roman" w:eastAsia="Times New Roman" w:cs="Times New Roman"/>
+          <w:b w:val="0"/>
+          <w:bCs w:val="0"/>
+          <w:sz w:val="28"/>
+          <w:szCs w:val="28"/>
+        </w:rPr>
+        <w:t>gandim</w:t>
+      </w:r>
+      <w:proofErr w:type="spellEnd"/>
+      <w:r>
+        <w:rPr>
+          <w:rFonts w:ascii="Times New Roman" w:hAnsi="Times New Roman" w:eastAsia="Times New Roman" w:cs="Times New Roman"/>
+          <w:b w:val="0"/>
+          <w:bCs w:val="0"/>
+          <w:sz w:val="28"/>
+          <w:szCs w:val="28"/>
+        </w:rPr>
+        <w:t xml:space="preserve"> la alta sau </w:t>
+      </w:r>
+      <w:proofErr w:type="spellStart"/>
+      <w:r>
+        <w:rPr>
+          <w:rFonts w:ascii="Times New Roman" w:hAnsi="Times New Roman" w:eastAsia="Times New Roman" w:cs="Times New Roman"/>
+          <w:b w:val="0"/>
+          <w:bCs w:val="0"/>
+          <w:sz w:val="28"/>
+          <w:szCs w:val="28"/>
+        </w:rPr>
+        <w:t>reusim</w:t>
+      </w:r>
+      <w:proofErr w:type="spellEnd"/>
+      <w:r>
+        <w:rPr>
+          <w:rFonts w:ascii="Times New Roman" w:hAnsi="Times New Roman" w:eastAsia="Times New Roman" w:cs="Times New Roman"/>
+          <w:b w:val="0"/>
+          <w:bCs w:val="0"/>
+          <w:sz w:val="28"/>
+          <w:szCs w:val="28"/>
+        </w:rPr>
+        <w:t xml:space="preserve"> sa facem o </w:t>
+      </w:r>
+      <w:proofErr w:type="spellStart"/>
+      <w:r>
+        <w:rPr>
+          <w:rFonts w:ascii="Times New Roman" w:hAnsi="Times New Roman" w:eastAsia="Times New Roman" w:cs="Times New Roman"/>
+          <w:b w:val="0"/>
+          <w:bCs w:val="0"/>
+          <w:sz w:val="28"/>
+          <w:szCs w:val="28"/>
+        </w:rPr>
+        <w:t>combinatie</w:t>
+      </w:r>
+      <w:proofErr w:type="spellEnd"/>
+      <w:r>
+        <w:rPr>
+          <w:rFonts w:ascii="Times New Roman" w:hAnsi="Times New Roman" w:eastAsia="Times New Roman" w:cs="Times New Roman"/>
+          <w:b w:val="0"/>
+          <w:bCs w:val="0"/>
+          <w:sz w:val="28"/>
+          <w:szCs w:val="28"/>
+        </w:rPr>
+        <w:t xml:space="preserve"> dintre cele doua prezentate pentru a </w:t>
+      </w:r>
+      <w:proofErr w:type="spellStart"/>
+      <w:r>
+        <w:rPr>
+          <w:rFonts w:ascii="Times New Roman" w:hAnsi="Times New Roman" w:eastAsia="Times New Roman" w:cs="Times New Roman"/>
+          <w:b w:val="0"/>
+          <w:bCs w:val="0"/>
+          <w:sz w:val="28"/>
+          <w:szCs w:val="28"/>
+        </w:rPr>
+        <w:t>obtine</w:t>
+      </w:r>
+      <w:proofErr w:type="spellEnd"/>
+      <w:r>
+        <w:rPr>
+          <w:rFonts w:ascii="Times New Roman" w:hAnsi="Times New Roman" w:eastAsia="Times New Roman" w:cs="Times New Roman"/>
+          <w:b w:val="0"/>
+          <w:bCs w:val="0"/>
+          <w:sz w:val="28"/>
+          <w:szCs w:val="28"/>
+        </w:rPr>
+        <w:t xml:space="preserve"> un rezultat care </w:t>
+      </w:r>
+      <w:proofErr w:type="spellStart"/>
+      <w:r>
+        <w:rPr>
+          <w:rFonts w:ascii="Times New Roman" w:hAnsi="Times New Roman" w:eastAsia="Times New Roman" w:cs="Times New Roman"/>
+          <w:b w:val="0"/>
+          <w:bCs w:val="0"/>
+          <w:sz w:val="28"/>
+          <w:szCs w:val="28"/>
+        </w:rPr>
+        <w:t>pastreaza</w:t>
+      </w:r>
+      <w:proofErr w:type="spellEnd"/>
+      <w:r>
+        <w:rPr>
+          <w:rFonts w:ascii="Times New Roman" w:hAnsi="Times New Roman" w:eastAsia="Times New Roman" w:cs="Times New Roman"/>
+          <w:b w:val="0"/>
+          <w:bCs w:val="0"/>
+          <w:sz w:val="28"/>
+          <w:szCs w:val="28"/>
+        </w:rPr>
+        <w:t xml:space="preserve"> avantajele metodelor.</w:t>
+      </w:r>
+    </w:p>
+    <w:p>
+      <w:pPr>
+        <w:pStyle w:val="Normal"/>
+        <w:jc w:val="left"/>
+        <w:rPr>
+          <w:rFonts w:ascii="Times New Roman" w:hAnsi="Times New Roman" w:eastAsia="Times New Roman" w:cs="Times New Roman"/>
+          <w:b w:val="1"/>
+          <w:bCs w:val="1"/>
+          <w:sz w:val="36"/>
+          <w:szCs w:val="36"/>
         </w:rPr>
       </w:pPr>
     </w:p>
@@ -1640,63 +3065,137 @@
         <w:jc w:val="left"/>
         <w:rPr>
           <w:rFonts w:ascii="Times New Roman" w:hAnsi="Times New Roman" w:eastAsia="Times New Roman" w:cs="Times New Roman"/>
-          <w:sz w:val="28"/>
-          <w:szCs w:val="28"/>
+          <w:b w:val="1"/>
+          <w:bCs w:val="1"/>
+          <w:sz w:val="36"/>
+          <w:szCs w:val="36"/>
         </w:rPr>
       </w:pPr>
+      <w:r>
+        <w:rPr>
+          <w:rFonts w:ascii="Times New Roman" w:hAnsi="Times New Roman" w:eastAsia="Times New Roman" w:cs="Times New Roman"/>
+          <w:b w:val="1"/>
+          <w:bCs w:val="1"/>
+          <w:sz w:val="36"/>
+          <w:szCs w:val="36"/>
+        </w:rPr>
+        <w:t xml:space="preserve">4.API-uri </w:t>
+      </w:r>
     </w:p>
     <w:p>
       <w:pPr>
         <w:pStyle w:val="Normal"/>
+        <w:ind w:firstLine="708"/>
         <w:jc w:val="left"/>
         <w:rPr>
           <w:rFonts w:ascii="Times New Roman" w:hAnsi="Times New Roman" w:eastAsia="Times New Roman" w:cs="Times New Roman"/>
-          <w:b w:val="1"/>
-          <w:bCs w:val="1"/>
-          <w:sz w:val="36"/>
-          <w:szCs w:val="36"/>
+          <w:sz w:val="28"/>
+          <w:szCs w:val="28"/>
         </w:rPr>
       </w:pPr>
+      <w:r>
+        <w:rPr>
+          <w:rFonts w:ascii="Times New Roman" w:hAnsi="Times New Roman" w:eastAsia="Times New Roman" w:cs="Times New Roman"/>
+          <w:sz w:val="28"/>
+          <w:szCs w:val="28"/>
+        </w:rPr>
+        <w:t xml:space="preserve">Ca </w:t>
+      </w:r>
+      <w:proofErr w:type="spellStart"/>
+      <w:r>
+        <w:rPr>
+          <w:rFonts w:ascii="Times New Roman" w:hAnsi="Times New Roman" w:eastAsia="Times New Roman" w:cs="Times New Roman"/>
+          <w:sz w:val="28"/>
+          <w:szCs w:val="28"/>
+        </w:rPr>
+        <w:t>api</w:t>
+      </w:r>
+      <w:proofErr w:type="spellEnd"/>
+      <w:r>
+        <w:rPr>
+          <w:rFonts w:ascii="Times New Roman" w:hAnsi="Times New Roman" w:eastAsia="Times New Roman" w:cs="Times New Roman"/>
+          <w:sz w:val="28"/>
+          <w:szCs w:val="28"/>
+        </w:rPr>
+        <w:t xml:space="preserve"> extern, vom folosi </w:t>
+      </w:r>
+      <w:proofErr w:type="spellStart"/>
+      <w:r>
+        <w:rPr>
+          <w:rFonts w:ascii="Times New Roman" w:hAnsi="Times New Roman" w:eastAsia="Times New Roman" w:cs="Times New Roman"/>
+          <w:sz w:val="28"/>
+          <w:szCs w:val="28"/>
+        </w:rPr>
+        <w:t>api-ul</w:t>
+      </w:r>
+      <w:proofErr w:type="spellEnd"/>
+      <w:r>
+        <w:rPr>
+          <w:rFonts w:ascii="Times New Roman" w:hAnsi="Times New Roman" w:eastAsia="Times New Roman" w:cs="Times New Roman"/>
+          <w:sz w:val="28"/>
+          <w:szCs w:val="28"/>
+        </w:rPr>
+        <w:t xml:space="preserve"> de la </w:t>
+      </w:r>
+      <w:proofErr w:type="spellStart"/>
+      <w:r>
+        <w:rPr>
+          <w:rFonts w:ascii="Times New Roman" w:hAnsi="Times New Roman" w:eastAsia="Times New Roman" w:cs="Times New Roman"/>
+          <w:sz w:val="28"/>
+          <w:szCs w:val="28"/>
+        </w:rPr>
+        <w:t>OpenStreetMap</w:t>
+      </w:r>
+      <w:proofErr w:type="spellEnd"/>
+      <w:r>
+        <w:rPr>
+          <w:rFonts w:ascii="Times New Roman" w:hAnsi="Times New Roman" w:eastAsia="Times New Roman" w:cs="Times New Roman"/>
+          <w:sz w:val="28"/>
+          <w:szCs w:val="28"/>
+        </w:rPr>
+        <w:t xml:space="preserve"> pentru a oferi </w:t>
+      </w:r>
+      <w:proofErr w:type="spellStart"/>
+      <w:r>
+        <w:rPr>
+          <w:rFonts w:ascii="Times New Roman" w:hAnsi="Times New Roman" w:eastAsia="Times New Roman" w:cs="Times New Roman"/>
+          <w:sz w:val="28"/>
+          <w:szCs w:val="28"/>
+        </w:rPr>
+        <w:t>informatii</w:t>
+      </w:r>
+      <w:proofErr w:type="spellEnd"/>
+      <w:r>
+        <w:rPr>
+          <w:rFonts w:ascii="Times New Roman" w:hAnsi="Times New Roman" w:eastAsia="Times New Roman" w:cs="Times New Roman"/>
+          <w:sz w:val="28"/>
+          <w:szCs w:val="28"/>
+        </w:rPr>
+        <w:t xml:space="preserve"> cat mai precise utilizatorului in ceea ce </w:t>
+      </w:r>
+      <w:proofErr w:type="spellStart"/>
+      <w:r>
+        <w:rPr>
+          <w:rFonts w:ascii="Times New Roman" w:hAnsi="Times New Roman" w:eastAsia="Times New Roman" w:cs="Times New Roman"/>
+          <w:sz w:val="28"/>
+          <w:szCs w:val="28"/>
+        </w:rPr>
+        <w:t>priveste</w:t>
+      </w:r>
+      <w:proofErr w:type="spellEnd"/>
+      <w:r>
+        <w:rPr>
+          <w:rFonts w:ascii="Times New Roman" w:hAnsi="Times New Roman" w:eastAsia="Times New Roman" w:cs="Times New Roman"/>
+          <w:sz w:val="28"/>
+          <w:szCs w:val="28"/>
+        </w:rPr>
+        <w:t xml:space="preserve"> zona in care a fost pierdut animalul de companie.</w:t>
+      </w:r>
     </w:p>
     <w:p>
       <w:pPr>
         <w:pStyle w:val="Normal"/>
-        <w:jc w:val="left"/>
-        <w:rPr>
-          <w:rFonts w:ascii="Times New Roman" w:hAnsi="Times New Roman" w:eastAsia="Times New Roman" w:cs="Times New Roman"/>
-          <w:b w:val="1"/>
-          <w:bCs w:val="1"/>
-          <w:sz w:val="36"/>
-          <w:szCs w:val="36"/>
-        </w:rPr>
-      </w:pPr>
-    </w:p>
-    <w:p>
-      <w:pPr>
-        <w:pStyle w:val="Normal"/>
-        <w:jc w:val="left"/>
-        <w:rPr>
-          <w:rFonts w:ascii="Times New Roman" w:hAnsi="Times New Roman" w:eastAsia="Times New Roman" w:cs="Times New Roman"/>
-          <w:b w:val="1"/>
-          <w:bCs w:val="1"/>
-          <w:sz w:val="36"/>
-          <w:szCs w:val="36"/>
-        </w:rPr>
-      </w:pPr>
-      <w:r>
-        <w:rPr>
-          <w:rFonts w:ascii="Times New Roman" w:hAnsi="Times New Roman" w:eastAsia="Times New Roman" w:cs="Times New Roman"/>
-          <w:b w:val="1"/>
-          <w:bCs w:val="1"/>
-          <w:sz w:val="36"/>
-          <w:szCs w:val="36"/>
-        </w:rPr>
-        <w:t xml:space="preserve">4.API-uri </w:t>
-      </w:r>
-    </w:p>
-    <w:p>
-      <w:pPr>
-        <w:pStyle w:val="Normal"/>
+        <w:ind w:firstLine="0"/>
         <w:jc w:val="left"/>
         <w:rPr>
           <w:rFonts w:ascii="Times New Roman" w:hAnsi="Times New Roman" w:eastAsia="Times New Roman" w:cs="Times New Roman"/>
@@ -1713,6 +3212,125 @@
     </w:sectPr>
   </w:body>
 </w:document>
+</file>
+
+<file path=word/numbering.xml><?xml version="1.0" encoding="utf-8"?>
+<w:numbering xmlns:w="http://schemas.openxmlformats.org/wordprocessingml/2006/main">
+  <w:abstractNum xmlns:w="http://schemas.openxmlformats.org/wordprocessingml/2006/main" w:abstractNumId="1">
+    <w:multiLevelType xmlns:w="http://schemas.openxmlformats.org/wordprocessingml/2006/main" w:val="hybridMultilevel"/>
+    <w:lvl xmlns:w="http://schemas.openxmlformats.org/wordprocessingml/2006/main" w:ilvl="0">
+      <w:start w:val="1"/>
+      <w:numFmt w:val="bullet"/>
+      <w:lvlText w:val=""/>
+      <w:lvlJc w:val="left"/>
+      <w:pPr>
+        <w:ind w:left="720" w:hanging="360"/>
+      </w:pPr>
+      <w:rPr>
+        <w:rFonts w:hint="default" w:ascii="Symbol" w:hAnsi="Symbol"/>
+      </w:rPr>
+    </w:lvl>
+    <w:lvl xmlns:w="http://schemas.openxmlformats.org/wordprocessingml/2006/main" w:ilvl="1">
+      <w:start w:val="1"/>
+      <w:numFmt w:val="bullet"/>
+      <w:lvlText w:val="o"/>
+      <w:lvlJc w:val="left"/>
+      <w:pPr>
+        <w:ind w:left="1440" w:hanging="360"/>
+      </w:pPr>
+      <w:rPr>
+        <w:rFonts w:hint="default" w:ascii="Courier New" w:hAnsi="Courier New"/>
+      </w:rPr>
+    </w:lvl>
+    <w:lvl xmlns:w="http://schemas.openxmlformats.org/wordprocessingml/2006/main" w:ilvl="2">
+      <w:start w:val="1"/>
+      <w:numFmt w:val="bullet"/>
+      <w:lvlText w:val=""/>
+      <w:lvlJc w:val="left"/>
+      <w:pPr>
+        <w:ind w:left="2160" w:hanging="360"/>
+      </w:pPr>
+      <w:rPr>
+        <w:rFonts w:hint="default" w:ascii="Wingdings" w:hAnsi="Wingdings"/>
+      </w:rPr>
+    </w:lvl>
+    <w:lvl xmlns:w="http://schemas.openxmlformats.org/wordprocessingml/2006/main" w:ilvl="3">
+      <w:start w:val="1"/>
+      <w:numFmt w:val="bullet"/>
+      <w:lvlText w:val=""/>
+      <w:lvlJc w:val="left"/>
+      <w:pPr>
+        <w:ind w:left="2880" w:hanging="360"/>
+      </w:pPr>
+      <w:rPr>
+        <w:rFonts w:hint="default" w:ascii="Symbol" w:hAnsi="Symbol"/>
+      </w:rPr>
+    </w:lvl>
+    <w:lvl xmlns:w="http://schemas.openxmlformats.org/wordprocessingml/2006/main" w:ilvl="4">
+      <w:start w:val="1"/>
+      <w:numFmt w:val="bullet"/>
+      <w:lvlText w:val="o"/>
+      <w:lvlJc w:val="left"/>
+      <w:pPr>
+        <w:ind w:left="3600" w:hanging="360"/>
+      </w:pPr>
+      <w:rPr>
+        <w:rFonts w:hint="default" w:ascii="Courier New" w:hAnsi="Courier New"/>
+      </w:rPr>
+    </w:lvl>
+    <w:lvl xmlns:w="http://schemas.openxmlformats.org/wordprocessingml/2006/main" w:ilvl="5">
+      <w:start w:val="1"/>
+      <w:numFmt w:val="bullet"/>
+      <w:lvlText w:val=""/>
+      <w:lvlJc w:val="left"/>
+      <w:pPr>
+        <w:ind w:left="4320" w:hanging="360"/>
+      </w:pPr>
+      <w:rPr>
+        <w:rFonts w:hint="default" w:ascii="Wingdings" w:hAnsi="Wingdings"/>
+      </w:rPr>
+    </w:lvl>
+    <w:lvl xmlns:w="http://schemas.openxmlformats.org/wordprocessingml/2006/main" w:ilvl="6">
+      <w:start w:val="1"/>
+      <w:numFmt w:val="bullet"/>
+      <w:lvlText w:val=""/>
+      <w:lvlJc w:val="left"/>
+      <w:pPr>
+        <w:ind w:left="5040" w:hanging="360"/>
+      </w:pPr>
+      <w:rPr>
+        <w:rFonts w:hint="default" w:ascii="Symbol" w:hAnsi="Symbol"/>
+      </w:rPr>
+    </w:lvl>
+    <w:lvl xmlns:w="http://schemas.openxmlformats.org/wordprocessingml/2006/main" w:ilvl="7">
+      <w:start w:val="1"/>
+      <w:numFmt w:val="bullet"/>
+      <w:lvlText w:val="o"/>
+      <w:lvlJc w:val="left"/>
+      <w:pPr>
+        <w:ind w:left="5760" w:hanging="360"/>
+      </w:pPr>
+      <w:rPr>
+        <w:rFonts w:hint="default" w:ascii="Courier New" w:hAnsi="Courier New"/>
+      </w:rPr>
+    </w:lvl>
+    <w:lvl xmlns:w="http://schemas.openxmlformats.org/wordprocessingml/2006/main" w:ilvl="8">
+      <w:start w:val="1"/>
+      <w:numFmt w:val="bullet"/>
+      <w:lvlText w:val=""/>
+      <w:lvlJc w:val="left"/>
+      <w:pPr>
+        <w:ind w:left="6480" w:hanging="360"/>
+      </w:pPr>
+      <w:rPr>
+        <w:rFonts w:hint="default" w:ascii="Wingdings" w:hAnsi="Wingdings"/>
+      </w:rPr>
+    </w:lvl>
+  </w:abstractNum>
+  <w:num w:numId="1">
+    <w:abstractNumId w:val="1"/>
+  </w:num>
+</w:numbering>
 </file>
 
 <file path=word/styles.xml><?xml version="1.0" encoding="utf-8"?>
@@ -2136,6 +3754,16 @@
     <w:semiHidden/>
     <w:unhideWhenUsed/>
   </w:style>
+  <w:style xmlns:w14="http://schemas.microsoft.com/office/word/2010/wordml" xmlns:mc="http://schemas.openxmlformats.org/markup-compatibility/2006" xmlns:w="http://schemas.openxmlformats.org/wordprocessingml/2006/main" w:type="paragraph" w:styleId="ListParagraph" mc:Ignorable="w14">
+    <w:name xmlns:w="http://schemas.openxmlformats.org/wordprocessingml/2006/main" w:val="List Paragraph"/>
+    <w:basedOn xmlns:w="http://schemas.openxmlformats.org/wordprocessingml/2006/main" w:val="Normal"/>
+    <w:uiPriority xmlns:w="http://schemas.openxmlformats.org/wordprocessingml/2006/main" w:val="34"/>
+    <w:qFormat xmlns:w="http://schemas.openxmlformats.org/wordprocessingml/2006/main"/>
+    <w:pPr xmlns:w="http://schemas.openxmlformats.org/wordprocessingml/2006/main">
+      <w:ind xmlns:w="http://schemas.openxmlformats.org/wordprocessingml/2006/main" w:left="720"/>
+      <w:contextualSpacing xmlns:w="http://schemas.openxmlformats.org/wordprocessingml/2006/main"/>
+    </w:pPr>
+  </w:style>
 </w:styles>
 </file>
 

</xml_diff>